<commit_message>
Add final local draft
</commit_message>
<xml_diff>
--- a/CRISP DM & ML(Q) Summary.docx
+++ b/CRISP DM & ML(Q) Summary.docx
@@ -235,25 +235,7 @@
             <w:color w:val="000000" w:themeColor="text1"/>
             <w:lang w:val="de-AT"/>
           </w:rPr>
-          <w:t>https://www.newyorker.com/news/john-cassidy/the-reinhart-and-rogoff-controversy-</w:t>
-        </w:r>
-        <w:r>
-          <w:rPr>
-            <w:rStyle w:val="Hyperlink"/>
-            <w:rFonts w:ascii="Avenir Book" w:hAnsi="Avenir Book"/>
-            <w:color w:val="000000" w:themeColor="text1"/>
-            <w:lang w:val="de-AT"/>
-          </w:rPr>
-          <w:t>a</w:t>
-        </w:r>
-        <w:r>
-          <w:rPr>
-            <w:rStyle w:val="Hyperlink"/>
-            <w:rFonts w:ascii="Avenir Book" w:hAnsi="Avenir Book"/>
-            <w:color w:val="000000" w:themeColor="text1"/>
-            <w:lang w:val="de-AT"/>
-          </w:rPr>
-          <w:t>-summing-up</w:t>
+          <w:t>https://www.newyorker.com/news/john-cassidy/the-reinhart-and-rogoff-controversy-a-summing-up</w:t>
         </w:r>
       </w:hyperlink>
     </w:p>
@@ -601,7 +583,7 @@
           <w:bCs/>
           <w:color w:val="000000" w:themeColor="text1"/>
           <w:highlight w:val="yellow"/>
-          <w:lang w:val="en-US"/>
+          <w:lang w:val="de-AT"/>
         </w:rPr>
       </w:pPr>
       <w:r>
@@ -611,7 +593,7 @@
           <w:bCs/>
           <w:color w:val="000000" w:themeColor="text1"/>
           <w:highlight w:val="yellow"/>
-          <w:lang w:val="en-US"/>
+          <w:lang w:val="de-AT"/>
         </w:rPr>
         <w:t xml:space="preserve"> </w:t>
       </w:r>
@@ -624,7 +606,7 @@
           <w:bCs/>
           <w:color w:val="000000" w:themeColor="text1"/>
           <w:highlight w:val="yellow"/>
-          <w:lang w:val="en-US"/>
+          <w:lang w:val="de-AT"/>
         </w:rPr>
       </w:pPr>
       <w:r>
@@ -634,7 +616,7 @@
           <w:bCs/>
           <w:color w:val="000000" w:themeColor="text1"/>
           <w:highlight w:val="yellow"/>
-          <w:lang w:val="en-US"/>
+          <w:lang w:val="de-AT"/>
         </w:rPr>
         <w:t xml:space="preserve"> </w:t>
       </w:r>
@@ -647,7 +629,7 @@
           <w:bCs/>
           <w:color w:val="000000" w:themeColor="text1"/>
           <w:highlight w:val="yellow"/>
-          <w:lang w:val="en-US"/>
+          <w:lang w:val="de-AT"/>
         </w:rPr>
       </w:pPr>
     </w:p>
@@ -659,7 +641,7 @@
           <w:bCs/>
           <w:color w:val="000000" w:themeColor="text1"/>
           <w:highlight w:val="yellow"/>
-          <w:lang w:val="en-US"/>
+          <w:lang w:val="de-AT"/>
         </w:rPr>
       </w:pPr>
     </w:p>
@@ -671,7 +653,7 @@
           <w:bCs/>
           <w:color w:val="000000" w:themeColor="text1"/>
           <w:highlight w:val="yellow"/>
-          <w:lang w:val="en-US"/>
+          <w:lang w:val="de-AT"/>
         </w:rPr>
       </w:pPr>
     </w:p>
@@ -683,7 +665,7 @@
           <w:bCs/>
           <w:color w:val="000000" w:themeColor="text1"/>
           <w:highlight w:val="yellow"/>
-          <w:lang w:val="en-US"/>
+          <w:lang w:val="de-AT"/>
         </w:rPr>
       </w:pPr>
     </w:p>
@@ -4005,7 +3987,6 @@
         </w:rPr>
         <w:t xml:space="preserve">CRIPS DM als </w:t>
       </w:r>
-      <w:proofErr w:type="gramStart"/>
       <w:r>
         <w:rPr>
           <w:rFonts w:ascii="Avenir Book" w:hAnsi="Avenir Book"/>
@@ -4015,9 +3996,8 @@
           <w:highlight w:val="green"/>
           <w:lang w:val="de-AT"/>
         </w:rPr>
-        <w:t>ML Prozessframework</w:t>
-      </w:r>
-      <w:proofErr w:type="gramEnd"/>
+        <w:t>ML-Prozessframework</w:t>
+      </w:r>
       <w:r>
         <w:rPr>
           <w:rFonts w:ascii="Avenir Book" w:hAnsi="Avenir Book"/>
@@ -4047,16 +4027,43 @@
           <w:szCs w:val="20"/>
           <w:lang w:val="de-AT"/>
         </w:rPr>
-        <w:t>Laut aktuellen Studien</w:t>
-      </w:r>
-      <w:r>
-        <w:rPr>
-          <w:rFonts w:ascii="Avenir Book" w:hAnsi="Avenir Book"/>
-          <w:sz w:val="20"/>
-          <w:szCs w:val="20"/>
-          <w:lang w:val="de-AT"/>
-        </w:rPr>
-        <w:t xml:space="preserve"> (Lee et. al (2015)</w:t>
+        <w:t>Laut einer Studie von Lee et al. (2015) erfüllen derzeit 75 bis 85 Prozent der Ergebnisse von ML-Projekten in führenden Technologieunternehmen nicht die Erwartungen der Auftraggeber</w:t>
+      </w:r>
+      <w:r>
+        <w:rPr>
+          <w:rFonts w:ascii="Avenir Book" w:hAnsi="Avenir Book"/>
+          <w:sz w:val="20"/>
+          <w:szCs w:val="20"/>
+          <w:lang w:val="de-AT"/>
+        </w:rPr>
+        <w:t>.</w:t>
+      </w:r>
+      <w:r>
+        <w:rPr>
+          <w:rFonts w:ascii="Avenir Book" w:hAnsi="Avenir Book"/>
+          <w:sz w:val="20"/>
+          <w:szCs w:val="20"/>
+          <w:lang w:val="de-AT"/>
+        </w:rPr>
+        <w:br/>
+      </w:r>
+      <w:r>
+        <w:rPr>
+          <w:rFonts w:ascii="Avenir Book" w:hAnsi="Avenir Book"/>
+          <w:sz w:val="20"/>
+          <w:szCs w:val="20"/>
+          <w:lang w:val="de-AT"/>
+        </w:rPr>
+        <w:t xml:space="preserve">Auf die Frage nach der Ursache nennen </w:t>
+      </w:r>
+      <w:r>
+        <w:rPr>
+          <w:rFonts w:ascii="Avenir Book" w:hAnsi="Avenir Book"/>
+          <w:sz w:val="20"/>
+          <w:szCs w:val="20"/>
+          <w:lang w:val="de-AT"/>
+        </w:rPr>
+        <w:t>Fischer et.al. (2021)</w:t>
       </w:r>
       <w:r>
         <w:rPr>
@@ -4074,52 +4081,334 @@
           <w:szCs w:val="20"/>
           <w:lang w:val="de-AT"/>
         </w:rPr>
-        <w:t>[1]</w:t>
-      </w:r>
-      <w:r>
-        <w:rPr>
-          <w:rFonts w:ascii="Avenir Book" w:hAnsi="Avenir Book"/>
-          <w:sz w:val="20"/>
-          <w:szCs w:val="20"/>
-          <w:lang w:val="de-AT"/>
-        </w:rPr>
-        <w:t xml:space="preserve">, </w:t>
-      </w:r>
-      <w:r>
-        <w:rPr>
-          <w:rFonts w:ascii="Avenir Book" w:hAnsi="Avenir Book"/>
-          <w:sz w:val="20"/>
-          <w:szCs w:val="20"/>
-          <w:lang w:val="de-AT"/>
-        </w:rPr>
-        <w:t xml:space="preserve">entsprechen </w:t>
-      </w:r>
-      <w:r>
-        <w:rPr>
-          <w:rFonts w:ascii="Avenir Book" w:hAnsi="Avenir Book"/>
-          <w:sz w:val="20"/>
-          <w:szCs w:val="20"/>
-          <w:lang w:val="de-AT"/>
-        </w:rPr>
-        <w:t xml:space="preserve">75 bis 85 Prozent der praktischen ML-Projekte </w:t>
-      </w:r>
-      <w:r>
-        <w:rPr>
-          <w:rFonts w:ascii="Avenir Book" w:hAnsi="Avenir Book"/>
-          <w:sz w:val="20"/>
-          <w:szCs w:val="20"/>
-          <w:lang w:val="de-AT"/>
-        </w:rPr>
-        <w:t xml:space="preserve">in führenden Technologieunternehmen </w:t>
-      </w:r>
-      <w:r>
-        <w:rPr>
-          <w:rFonts w:ascii="Avenir Book" w:hAnsi="Avenir Book"/>
-          <w:sz w:val="20"/>
-          <w:szCs w:val="20"/>
-          <w:lang w:val="de-AT"/>
-        </w:rPr>
-        <w:t>derzeit nicht den Erwartungen der Auftraggeber</w:t>
+        <w:t>dabei</w:t>
+      </w:r>
+      <w:r>
+        <w:rPr>
+          <w:rFonts w:ascii="Avenir Book" w:hAnsi="Avenir Book"/>
+          <w:sz w:val="20"/>
+          <w:szCs w:val="20"/>
+          <w:lang w:val="de-AT"/>
+        </w:rPr>
+        <w:t xml:space="preserve"> unter anderem die Daten- und Softwarequalität als die </w:t>
+      </w:r>
+      <w:r>
+        <w:rPr>
+          <w:rFonts w:ascii="Avenir Book" w:hAnsi="Avenir Book"/>
+          <w:sz w:val="20"/>
+          <w:szCs w:val="20"/>
+          <w:lang w:val="de-AT"/>
+        </w:rPr>
+        <w:t>größten</w:t>
+      </w:r>
+      <w:r>
+        <w:rPr>
+          <w:rFonts w:ascii="Avenir Book" w:hAnsi="Avenir Book"/>
+          <w:sz w:val="20"/>
+          <w:szCs w:val="20"/>
+          <w:lang w:val="de-AT"/>
+        </w:rPr>
+        <w:t xml:space="preserve"> Herausforderungen im Lebenszyklus des maschinellen Lernens</w:t>
+      </w:r>
+      <w:r>
+        <w:rPr>
+          <w:rFonts w:ascii="Avenir Book" w:hAnsi="Avenir Book"/>
+          <w:sz w:val="20"/>
+          <w:szCs w:val="20"/>
+          <w:lang w:val="de-AT"/>
+        </w:rPr>
+        <w:t xml:space="preserve"> und als potenzielle Ursache für die häufig verfehlten Erwartungen</w:t>
+      </w:r>
+      <w:r>
+        <w:rPr>
+          <w:rFonts w:ascii="Avenir Book" w:hAnsi="Avenir Book"/>
+          <w:sz w:val="20"/>
+          <w:szCs w:val="20"/>
+          <w:lang w:val="de-AT"/>
+        </w:rPr>
+        <w:t xml:space="preserve">. </w:t>
+      </w:r>
+      <w:r>
+        <w:rPr>
+          <w:rFonts w:ascii="Avenir Book" w:hAnsi="Avenir Book"/>
+          <w:sz w:val="20"/>
+          <w:szCs w:val="20"/>
+          <w:lang w:val="de-AT"/>
+        </w:rPr>
+        <w:br/>
+      </w:r>
+      <w:r>
+        <w:rPr>
+          <w:rFonts w:ascii="Avenir Book" w:hAnsi="Avenir Book"/>
+          <w:sz w:val="20"/>
+          <w:szCs w:val="20"/>
+          <w:lang w:val="de-AT"/>
+        </w:rPr>
+        <w:t xml:space="preserve">Ein weiterer Grund </w:t>
+      </w:r>
+      <w:r>
+        <w:rPr>
+          <w:rFonts w:ascii="Avenir Book" w:hAnsi="Avenir Book"/>
+          <w:sz w:val="20"/>
+          <w:szCs w:val="20"/>
+          <w:lang w:val="de-AT"/>
+        </w:rPr>
+        <w:t>sei auch</w:t>
+      </w:r>
+      <w:r>
+        <w:rPr>
+          <w:rFonts w:ascii="Avenir Book" w:hAnsi="Avenir Book"/>
+          <w:sz w:val="20"/>
+          <w:szCs w:val="20"/>
+          <w:lang w:val="de-AT"/>
+        </w:rPr>
+        <w:t xml:space="preserve"> das Fehlen von Leitlinien in Form von Standards und Entwicklungsprozessmodellen </w:t>
+      </w:r>
+      <w:r>
+        <w:rPr>
+          <w:rFonts w:ascii="Avenir Book" w:hAnsi="Avenir Book"/>
+          <w:sz w:val="20"/>
+          <w:szCs w:val="20"/>
+          <w:lang w:val="de-AT"/>
+        </w:rPr>
+        <w:t xml:space="preserve">die </w:t>
+      </w:r>
+      <w:r>
+        <w:rPr>
+          <w:rFonts w:ascii="Avenir Book" w:hAnsi="Avenir Book"/>
+          <w:sz w:val="20"/>
+          <w:szCs w:val="20"/>
+          <w:lang w:val="de-AT"/>
+        </w:rPr>
+        <w:t>speziell für</w:t>
+      </w:r>
+      <w:r>
+        <w:rPr>
+          <w:rFonts w:ascii="Avenir Book" w:hAnsi="Avenir Book"/>
+          <w:sz w:val="20"/>
+          <w:szCs w:val="20"/>
+          <w:lang w:val="de-AT"/>
+        </w:rPr>
+        <w:t xml:space="preserve"> die gesonderten Bedürfnisse von</w:t>
+      </w:r>
+      <w:r>
+        <w:rPr>
+          <w:rFonts w:ascii="Avenir Book" w:hAnsi="Avenir Book"/>
+          <w:sz w:val="20"/>
+          <w:szCs w:val="20"/>
+          <w:lang w:val="de-AT"/>
+        </w:rPr>
+        <w:t xml:space="preserve"> ML-Anwendungen</w:t>
+      </w:r>
+      <w:r>
+        <w:rPr>
+          <w:rFonts w:ascii="Avenir Book" w:hAnsi="Avenir Book"/>
+          <w:sz w:val="20"/>
+          <w:szCs w:val="20"/>
+          <w:lang w:val="de-AT"/>
+        </w:rPr>
+        <w:t xml:space="preserve"> ausgelegt sind</w:t>
+      </w:r>
+      <w:r>
+        <w:rPr>
+          <w:rFonts w:ascii="Avenir Book" w:hAnsi="Avenir Book"/>
+          <w:sz w:val="20"/>
+          <w:szCs w:val="20"/>
+          <w:lang w:val="de-AT"/>
+        </w:rPr>
+        <w:t xml:space="preserve">, denn vor </w:t>
+      </w:r>
+      <w:r>
+        <w:rPr>
+          <w:rFonts w:ascii="Avenir Book" w:hAnsi="Avenir Book"/>
+          <w:sz w:val="20"/>
+          <w:szCs w:val="20"/>
+          <w:lang w:val="de-AT"/>
+        </w:rPr>
+        <w:t>allem</w:t>
+      </w:r>
+      <w:r>
+        <w:rPr>
+          <w:rFonts w:ascii="Avenir Book" w:hAnsi="Avenir Book"/>
+          <w:sz w:val="20"/>
+          <w:szCs w:val="20"/>
+          <w:lang w:val="de-AT"/>
+        </w:rPr>
+        <w:t xml:space="preserve"> größere</w:t>
+      </w:r>
+      <w:r>
+        <w:rPr>
+          <w:rFonts w:ascii="Avenir Book" w:hAnsi="Avenir Book"/>
+          <w:sz w:val="20"/>
+          <w:szCs w:val="20"/>
+          <w:lang w:val="de-AT"/>
+        </w:rPr>
+        <w:t xml:space="preserve"> Industrieunternehmen verlassen sich stark auf Standards, um eine gleichbleibende Qualität ihrer Produkte oder Dienstleistungen zu gewährleisten.</w:t>
+      </w:r>
+    </w:p>
+    <w:p>
+      <w:pPr>
+        <w:pStyle w:val="NormalWeb"/>
+        <w:rPr>
+          <w:rFonts w:ascii="Avenir Book" w:hAnsi="Avenir Book"/>
+          <w:sz w:val="20"/>
+          <w:szCs w:val="20"/>
+          <w:lang w:val="de-AT"/>
+        </w:rPr>
+      </w:pPr>
+      <w:r>
+        <w:rPr>
+          <w:rFonts w:ascii="Avenir Book" w:hAnsi="Avenir Book"/>
+          <w:sz w:val="20"/>
+          <w:szCs w:val="20"/>
+          <w:lang w:val="de-AT"/>
+        </w:rPr>
+        <w:t xml:space="preserve">Solche Prozessmodelle, speziell für </w:t>
+      </w:r>
+      <w:r>
+        <w:rPr>
+          <w:rFonts w:ascii="Avenir Book" w:hAnsi="Avenir Book"/>
+          <w:sz w:val="20"/>
+          <w:szCs w:val="20"/>
+          <w:lang w:val="de-AT"/>
+        </w:rPr>
+        <w:t>ML-Anwendungen</w:t>
+      </w:r>
+      <w:r>
+        <w:rPr>
+          <w:rFonts w:ascii="Avenir Book" w:hAnsi="Avenir Book"/>
+          <w:sz w:val="20"/>
+          <w:szCs w:val="20"/>
+          <w:lang w:val="de-AT"/>
+        </w:rPr>
+        <w:t xml:space="preserve"> sind aktuell aber nur bedingt verfügbar, weswegen </w:t>
+      </w:r>
+      <w:r>
+        <w:rPr>
+          <w:rFonts w:ascii="Avenir Book" w:hAnsi="Avenir Book"/>
+          <w:sz w:val="20"/>
+          <w:szCs w:val="20"/>
+          <w:lang w:val="de-AT"/>
+        </w:rPr>
+        <w:t>viele Organisationen auf ML-verwandten Prozessmodellen wie beispielsweise CRISP DM (als Branchenstandard im Data Mining</w:t>
+      </w:r>
+      <w:r>
+        <w:rPr>
+          <w:rFonts w:ascii="Avenir Book" w:hAnsi="Avenir Book"/>
+          <w:sz w:val="20"/>
+          <w:szCs w:val="20"/>
+          <w:lang w:val="de-AT"/>
+        </w:rPr>
+        <w:t xml:space="preserve"> (</w:t>
+      </w:r>
+      <w:r>
+        <w:rPr>
+          <w:rFonts w:ascii="Avenir Book" w:hAnsi="Avenir Book"/>
+          <w:sz w:val="18"/>
+          <w:szCs w:val="18"/>
+        </w:rPr>
+        <w:t>Mariscal</w:t>
+      </w:r>
+      <w:r>
+        <w:rPr>
+          <w:rFonts w:ascii="Avenir Book" w:hAnsi="Avenir Book"/>
+          <w:sz w:val="18"/>
+          <w:szCs w:val="18"/>
+          <w:lang w:val="de-AT"/>
+        </w:rPr>
+        <w:t xml:space="preserve"> etl.al, 2010</w:t>
+      </w:r>
+      <w:r>
+        <w:rPr>
+          <w:rFonts w:ascii="Avenir Book" w:hAnsi="Avenir Book"/>
+          <w:sz w:val="20"/>
+          <w:szCs w:val="20"/>
+          <w:lang w:val="de-AT"/>
+        </w:rPr>
+        <w:t>) [</w:t>
+      </w:r>
+      <w:r>
+        <w:rPr>
+          <w:rFonts w:ascii="Avenir Book" w:hAnsi="Avenir Book"/>
+          <w:sz w:val="20"/>
+          <w:szCs w:val="20"/>
+          <w:lang w:val="de-AT"/>
+        </w:rPr>
+        <w:t>3</w:t>
+      </w:r>
+      <w:r>
+        <w:rPr>
+          <w:rFonts w:ascii="Avenir Book" w:hAnsi="Avenir Book"/>
+          <w:sz w:val="20"/>
+          <w:szCs w:val="20"/>
+          <w:lang w:val="de-AT"/>
+        </w:rPr>
+        <w:t>]) zurückgreifen</w:t>
+      </w:r>
+      <w:r>
+        <w:rPr>
+          <w:rFonts w:ascii="Avenir Book" w:hAnsi="Avenir Book"/>
+          <w:sz w:val="20"/>
+          <w:szCs w:val="20"/>
+          <w:lang w:val="de-AT"/>
+        </w:rPr>
+        <w:t xml:space="preserve">. </w:t>
+      </w:r>
+    </w:p>
+    <w:p>
+      <w:pPr>
+        <w:pStyle w:val="NormalWeb"/>
+        <w:rPr>
+          <w:rFonts w:ascii="Avenir Book" w:hAnsi="Avenir Book"/>
+          <w:sz w:val="20"/>
+          <w:szCs w:val="20"/>
+          <w:lang w:val="de-AT"/>
+        </w:rPr>
+      </w:pPr>
+      <w:r>
+        <w:rPr>
+          <w:rFonts w:ascii="Avenir Book" w:hAnsi="Avenir Book"/>
+          <w:sz w:val="20"/>
+          <w:szCs w:val="20"/>
+          <w:lang w:val="de-AT"/>
+        </w:rPr>
+        <w:t>Wichtig ist jedoch dabei anzumerken, dass CRISP DM i</w:t>
+      </w:r>
+      <w:r>
+        <w:rPr>
+          <w:rFonts w:ascii="Avenir Book" w:hAnsi="Avenir Book"/>
+          <w:sz w:val="20"/>
+          <w:szCs w:val="20"/>
+          <w:lang w:val="de-AT"/>
+        </w:rPr>
+        <w:t xml:space="preserve">n seiner Urform </w:t>
+      </w:r>
+      <w:r>
+        <w:rPr>
+          <w:rFonts w:ascii="Avenir Book" w:hAnsi="Avenir Book"/>
+          <w:sz w:val="20"/>
+          <w:szCs w:val="20"/>
+          <w:lang w:val="de-AT"/>
+        </w:rPr>
+        <w:t>nur bedingt für den Einsatz in Machine Learning Projekten</w:t>
+      </w:r>
+      <w:r>
+        <w:rPr>
+          <w:rFonts w:ascii="Avenir Book" w:hAnsi="Avenir Book"/>
+          <w:sz w:val="20"/>
+          <w:szCs w:val="20"/>
+          <w:lang w:val="de-AT"/>
+        </w:rPr>
+        <w:t xml:space="preserve"> geeignet</w:t>
+      </w:r>
+      <w:r>
+        <w:rPr>
+          <w:rFonts w:ascii="Avenir Book" w:hAnsi="Avenir Book"/>
+          <w:sz w:val="20"/>
+          <w:szCs w:val="20"/>
+          <w:lang w:val="de-AT"/>
+        </w:rPr>
+        <w:t xml:space="preserve"> ist</w:t>
       </w:r>
       <w:r>
         <w:rPr>
@@ -4146,337 +4435,7 @@
           <w:szCs w:val="20"/>
           <w:lang w:val="de-AT"/>
         </w:rPr>
-        <w:t xml:space="preserve">Auf die Frage nach der Ursache nennen </w:t>
-      </w:r>
-      <w:r>
-        <w:rPr>
-          <w:rFonts w:ascii="Avenir Book" w:hAnsi="Avenir Book"/>
-          <w:sz w:val="20"/>
-          <w:szCs w:val="20"/>
-          <w:lang w:val="de-AT"/>
-        </w:rPr>
-        <w:t>Fischer et.al. (2021)</w:t>
-      </w:r>
-      <w:r>
-        <w:rPr>
-          <w:rFonts w:ascii="Avenir Book" w:hAnsi="Avenir Book"/>
-          <w:sz w:val="20"/>
-          <w:szCs w:val="20"/>
-          <w:lang w:val="de-AT"/>
-        </w:rPr>
-        <w:t xml:space="preserve"> </w:t>
-      </w:r>
-      <w:r>
-        <w:rPr>
-          <w:rFonts w:ascii="Avenir Book" w:hAnsi="Avenir Book"/>
-          <w:sz w:val="20"/>
-          <w:szCs w:val="20"/>
-          <w:lang w:val="de-AT"/>
-        </w:rPr>
-        <w:t>[2]</w:t>
-      </w:r>
-      <w:r>
-        <w:rPr>
-          <w:rFonts w:ascii="Avenir Book" w:hAnsi="Avenir Book"/>
-          <w:sz w:val="20"/>
-          <w:szCs w:val="20"/>
-          <w:lang w:val="de-AT"/>
-        </w:rPr>
-        <w:t xml:space="preserve"> dabei</w:t>
-      </w:r>
-      <w:r>
-        <w:rPr>
-          <w:rFonts w:ascii="Avenir Book" w:hAnsi="Avenir Book"/>
-          <w:sz w:val="20"/>
-          <w:szCs w:val="20"/>
-          <w:lang w:val="de-AT"/>
-        </w:rPr>
-        <w:t xml:space="preserve"> </w:t>
-      </w:r>
-      <w:r>
-        <w:rPr>
-          <w:rFonts w:ascii="Avenir Book" w:hAnsi="Avenir Book"/>
-          <w:sz w:val="20"/>
-          <w:szCs w:val="20"/>
-          <w:lang w:val="de-AT"/>
-        </w:rPr>
-        <w:t xml:space="preserve">unter anderem die Daten- und Softwarequalität als die </w:t>
-      </w:r>
-      <w:r>
-        <w:rPr>
-          <w:rFonts w:ascii="Avenir Book" w:hAnsi="Avenir Book"/>
-          <w:sz w:val="20"/>
-          <w:szCs w:val="20"/>
-          <w:lang w:val="de-AT"/>
-        </w:rPr>
-        <w:t>größten</w:t>
-      </w:r>
-      <w:r>
-        <w:rPr>
-          <w:rFonts w:ascii="Avenir Book" w:hAnsi="Avenir Book"/>
-          <w:sz w:val="20"/>
-          <w:szCs w:val="20"/>
-          <w:lang w:val="de-AT"/>
-        </w:rPr>
-        <w:t xml:space="preserve"> Herausforderungen im Lebenszyklus des maschinellen Lernens</w:t>
-      </w:r>
-      <w:r>
-        <w:rPr>
-          <w:rFonts w:ascii="Avenir Book" w:hAnsi="Avenir Book"/>
-          <w:sz w:val="20"/>
-          <w:szCs w:val="20"/>
-          <w:lang w:val="de-AT"/>
-        </w:rPr>
-        <w:t xml:space="preserve"> und als potenzielle Ursache für die häufig verfehlten Erwartungen</w:t>
-      </w:r>
-      <w:r>
-        <w:rPr>
-          <w:rFonts w:ascii="Avenir Book" w:hAnsi="Avenir Book"/>
-          <w:sz w:val="20"/>
-          <w:szCs w:val="20"/>
-          <w:lang w:val="de-AT"/>
-        </w:rPr>
-        <w:t xml:space="preserve">. </w:t>
-      </w:r>
-      <w:r>
-        <w:rPr>
-          <w:rFonts w:ascii="Avenir Book" w:hAnsi="Avenir Book"/>
-          <w:sz w:val="20"/>
-          <w:szCs w:val="20"/>
-          <w:lang w:val="de-AT"/>
-        </w:rPr>
-        <w:br/>
-      </w:r>
-      <w:r>
-        <w:rPr>
-          <w:rFonts w:ascii="Avenir Book" w:hAnsi="Avenir Book"/>
-          <w:sz w:val="20"/>
-          <w:szCs w:val="20"/>
-          <w:lang w:val="de-AT"/>
-        </w:rPr>
-        <w:t xml:space="preserve">Ein weiterer Grund </w:t>
-      </w:r>
-      <w:r>
-        <w:rPr>
-          <w:rFonts w:ascii="Avenir Book" w:hAnsi="Avenir Book"/>
-          <w:sz w:val="20"/>
-          <w:szCs w:val="20"/>
-          <w:lang w:val="de-AT"/>
-        </w:rPr>
-        <w:t>sei auch</w:t>
-      </w:r>
-      <w:r>
-        <w:rPr>
-          <w:rFonts w:ascii="Avenir Book" w:hAnsi="Avenir Book"/>
-          <w:sz w:val="20"/>
-          <w:szCs w:val="20"/>
-          <w:lang w:val="de-AT"/>
-        </w:rPr>
-        <w:t xml:space="preserve"> das Fehlen von Leitlinien in Form von Standards und Entwicklungsprozessmodellen </w:t>
-      </w:r>
-      <w:r>
-        <w:rPr>
-          <w:rFonts w:ascii="Avenir Book" w:hAnsi="Avenir Book"/>
-          <w:sz w:val="20"/>
-          <w:szCs w:val="20"/>
-          <w:lang w:val="de-AT"/>
-        </w:rPr>
-        <w:t xml:space="preserve">die </w:t>
-      </w:r>
-      <w:r>
-        <w:rPr>
-          <w:rFonts w:ascii="Avenir Book" w:hAnsi="Avenir Book"/>
-          <w:sz w:val="20"/>
-          <w:szCs w:val="20"/>
-          <w:lang w:val="de-AT"/>
-        </w:rPr>
-        <w:t>speziell für</w:t>
-      </w:r>
-      <w:r>
-        <w:rPr>
-          <w:rFonts w:ascii="Avenir Book" w:hAnsi="Avenir Book"/>
-          <w:sz w:val="20"/>
-          <w:szCs w:val="20"/>
-          <w:lang w:val="de-AT"/>
-        </w:rPr>
-        <w:t xml:space="preserve"> die gesonderten Bedürfnisse von</w:t>
-      </w:r>
-      <w:r>
-        <w:rPr>
-          <w:rFonts w:ascii="Avenir Book" w:hAnsi="Avenir Book"/>
-          <w:sz w:val="20"/>
-          <w:szCs w:val="20"/>
-          <w:lang w:val="de-AT"/>
-        </w:rPr>
-        <w:t xml:space="preserve"> ML-Anwendungen</w:t>
-      </w:r>
-      <w:r>
-        <w:rPr>
-          <w:rFonts w:ascii="Avenir Book" w:hAnsi="Avenir Book"/>
-          <w:sz w:val="20"/>
-          <w:szCs w:val="20"/>
-          <w:lang w:val="de-AT"/>
-        </w:rPr>
-        <w:t xml:space="preserve"> ausgelegt sind</w:t>
-      </w:r>
-      <w:r>
-        <w:rPr>
-          <w:rFonts w:ascii="Avenir Book" w:hAnsi="Avenir Book"/>
-          <w:sz w:val="20"/>
-          <w:szCs w:val="20"/>
-          <w:lang w:val="de-AT"/>
-        </w:rPr>
-        <w:t xml:space="preserve">. </w:t>
-      </w:r>
-      <w:r>
-        <w:rPr>
-          <w:rFonts w:ascii="Avenir Book" w:hAnsi="Avenir Book"/>
-          <w:sz w:val="20"/>
-          <w:szCs w:val="20"/>
-          <w:lang w:val="de-AT"/>
-        </w:rPr>
-        <w:br/>
-      </w:r>
-      <w:r>
-        <w:rPr>
-          <w:rFonts w:ascii="Avenir Book" w:hAnsi="Avenir Book"/>
-          <w:sz w:val="20"/>
-          <w:szCs w:val="20"/>
-          <w:lang w:val="de-AT"/>
-        </w:rPr>
-        <w:br/>
-      </w:r>
-      <w:r>
-        <w:rPr>
-          <w:rFonts w:ascii="Avenir Book" w:hAnsi="Avenir Book"/>
-          <w:sz w:val="20"/>
-          <w:szCs w:val="20"/>
-          <w:lang w:val="de-AT"/>
-        </w:rPr>
-        <w:t>Vor allem Industrieunternehmen verlassen sich stark auf Standards, um eine gleichbleibende Qualität ihrer Produkte oder Dienstleistungen zu gewährleisten.</w:t>
-      </w:r>
-    </w:p>
-    <w:p>
-      <w:pPr>
-        <w:pStyle w:val="NormalWeb"/>
-        <w:rPr>
-          <w:rFonts w:ascii="Avenir Book" w:hAnsi="Avenir Book"/>
-          <w:sz w:val="20"/>
-          <w:szCs w:val="20"/>
-          <w:lang w:val="de-AT"/>
-        </w:rPr>
-      </w:pPr>
-      <w:r>
-        <w:rPr>
-          <w:rFonts w:ascii="Avenir Book" w:hAnsi="Avenir Book"/>
-          <w:sz w:val="20"/>
-          <w:szCs w:val="20"/>
-          <w:lang w:val="de-AT"/>
-        </w:rPr>
-        <w:t xml:space="preserve">Solche Prozessmodelle, speziell für ML Anwendungen sind aktuell aber nur bedingt verfügbar, weswegen </w:t>
-      </w:r>
-      <w:r>
-        <w:rPr>
-          <w:rFonts w:ascii="Avenir Book" w:hAnsi="Avenir Book"/>
-          <w:sz w:val="20"/>
-          <w:szCs w:val="20"/>
-          <w:lang w:val="de-AT"/>
-        </w:rPr>
-        <w:t xml:space="preserve">viele Organisationen auf ML-verwandten Prozessmodellen wie beispielsweise CRISP DM (als Branchenstandard im Data </w:t>
-      </w:r>
-      <w:proofErr w:type="gramStart"/>
-      <w:r>
-        <w:rPr>
-          <w:rFonts w:ascii="Avenir Book" w:hAnsi="Avenir Book"/>
-          <w:sz w:val="20"/>
-          <w:szCs w:val="20"/>
-          <w:lang w:val="de-AT"/>
-        </w:rPr>
-        <w:t>Mining</w:t>
-      </w:r>
-      <w:r>
-        <w:rPr>
-          <w:rFonts w:ascii="Avenir Book" w:hAnsi="Avenir Book"/>
-          <w:sz w:val="20"/>
-          <w:szCs w:val="20"/>
-          <w:lang w:val="de-AT"/>
-        </w:rPr>
-        <w:t>[</w:t>
-      </w:r>
-      <w:proofErr w:type="gramEnd"/>
-      <w:r>
-        <w:rPr>
-          <w:rFonts w:ascii="Avenir Book" w:hAnsi="Avenir Book"/>
-          <w:sz w:val="20"/>
-          <w:szCs w:val="20"/>
-          <w:lang w:val="de-AT"/>
-        </w:rPr>
-        <w:t>3]</w:t>
-      </w:r>
-      <w:r>
-        <w:rPr>
-          <w:rFonts w:ascii="Avenir Book" w:hAnsi="Avenir Book"/>
-          <w:sz w:val="20"/>
-          <w:szCs w:val="20"/>
-          <w:lang w:val="de-AT"/>
-        </w:rPr>
-        <w:t xml:space="preserve">)  zurück greifen. </w:t>
-      </w:r>
-    </w:p>
-    <w:p>
-      <w:pPr>
-        <w:pStyle w:val="NormalWeb"/>
-        <w:rPr>
-          <w:rFonts w:ascii="Avenir Book" w:hAnsi="Avenir Book"/>
-          <w:sz w:val="20"/>
-          <w:szCs w:val="20"/>
-          <w:lang w:val="de-AT"/>
-        </w:rPr>
-      </w:pPr>
-      <w:r>
-        <w:rPr>
-          <w:rFonts w:ascii="Avenir Book" w:hAnsi="Avenir Book"/>
-          <w:sz w:val="20"/>
-          <w:szCs w:val="20"/>
-          <w:lang w:val="de-AT"/>
-        </w:rPr>
-        <w:t>Wichtig ist jedoch dabei anzumerken, dass CRISP DM i</w:t>
-      </w:r>
-      <w:r>
-        <w:rPr>
-          <w:rFonts w:ascii="Avenir Book" w:hAnsi="Avenir Book"/>
-          <w:sz w:val="20"/>
-          <w:szCs w:val="20"/>
-          <w:lang w:val="de-AT"/>
-        </w:rPr>
-        <w:t xml:space="preserve">n seiner Urform </w:t>
-      </w:r>
-      <w:r>
-        <w:rPr>
-          <w:rFonts w:ascii="Avenir Book" w:hAnsi="Avenir Book"/>
-          <w:sz w:val="20"/>
-          <w:szCs w:val="20"/>
-          <w:lang w:val="de-AT"/>
-        </w:rPr>
-        <w:t>jedoch nur bedingt für den Einsatz in Machine Learning Projekten</w:t>
-      </w:r>
-      <w:r>
-        <w:rPr>
-          <w:rFonts w:ascii="Avenir Book" w:hAnsi="Avenir Book"/>
-          <w:sz w:val="20"/>
-          <w:szCs w:val="20"/>
-          <w:lang w:val="de-AT"/>
-        </w:rPr>
-        <w:t xml:space="preserve"> geeignet</w:t>
-      </w:r>
-      <w:r>
-        <w:rPr>
-          <w:rFonts w:ascii="Avenir Book" w:hAnsi="Avenir Book"/>
-          <w:sz w:val="20"/>
-          <w:szCs w:val="20"/>
-          <w:lang w:val="de-AT"/>
-        </w:rPr>
-        <w:t xml:space="preserve">. Die Gründe dafür werden aktuell in den folgenden vier Einschränkungen gesehen: </w:t>
+        <w:t xml:space="preserve">Die Gründe dafür werden aktuell in den folgenden vier Einschränkungen gesehen: </w:t>
       </w:r>
     </w:p>
     <w:p>
@@ -4488,19 +4447,32 @@
         </w:numPr>
         <w:rPr>
           <w:rFonts w:ascii="Avenir Book" w:hAnsi="Avenir Book"/>
-          <w:sz w:val="20"/>
-          <w:szCs w:val="20"/>
-          <w:lang w:val="de-AT"/>
-        </w:rPr>
-      </w:pPr>
-      <w:r>
-        <w:rPr>
-          <w:rFonts w:ascii="Avenir Book" w:hAnsi="Avenir Book"/>
-          <w:sz w:val="20"/>
-          <w:szCs w:val="20"/>
-          <w:lang w:val="de-AT"/>
-        </w:rPr>
-        <w:t>Fehlende Qualitätssicherung</w:t>
+          <w:b/>
+          <w:bCs/>
+          <w:sz w:val="20"/>
+          <w:szCs w:val="20"/>
+          <w:lang w:val="de-AT"/>
+        </w:rPr>
+      </w:pPr>
+      <w:r>
+        <w:rPr>
+          <w:rFonts w:ascii="Avenir Book" w:hAnsi="Avenir Book"/>
+          <w:sz w:val="20"/>
+          <w:szCs w:val="20"/>
+          <w:lang w:val="de-AT"/>
+        </w:rPr>
+        <w:t>Fehlende</w:t>
+      </w:r>
+      <w:r>
+        <w:rPr>
+          <w:rFonts w:ascii="Avenir Book" w:hAnsi="Avenir Book"/>
+          <w:b/>
+          <w:bCs/>
+          <w:sz w:val="20"/>
+          <w:szCs w:val="20"/>
+          <w:lang w:val="de-AT"/>
+        </w:rPr>
+        <w:t xml:space="preserve"> Qualitätssicherung</w:t>
       </w:r>
     </w:p>
     <w:p>
@@ -4512,19 +4484,32 @@
         </w:numPr>
         <w:rPr>
           <w:rFonts w:ascii="Avenir Book" w:hAnsi="Avenir Book"/>
-          <w:sz w:val="20"/>
-          <w:szCs w:val="20"/>
-          <w:lang w:val="de-AT"/>
-        </w:rPr>
-      </w:pPr>
-      <w:r>
-        <w:rPr>
-          <w:rFonts w:ascii="Avenir Book" w:hAnsi="Avenir Book"/>
-          <w:sz w:val="20"/>
-          <w:szCs w:val="20"/>
-          <w:lang w:val="de-AT"/>
-        </w:rPr>
-        <w:t>Fehlende Ausrichtung auf die Bedürfnisse/Herausforderungen des maschinellen Lernens</w:t>
+          <w:b/>
+          <w:bCs/>
+          <w:sz w:val="20"/>
+          <w:szCs w:val="20"/>
+          <w:lang w:val="de-AT"/>
+        </w:rPr>
+      </w:pPr>
+      <w:r>
+        <w:rPr>
+          <w:rFonts w:ascii="Avenir Book" w:hAnsi="Avenir Book"/>
+          <w:sz w:val="20"/>
+          <w:szCs w:val="20"/>
+          <w:lang w:val="de-AT"/>
+        </w:rPr>
+        <w:t>Fehlende Ausrichtung auf die</w:t>
+      </w:r>
+      <w:r>
+        <w:rPr>
+          <w:rFonts w:ascii="Avenir Book" w:hAnsi="Avenir Book"/>
+          <w:b/>
+          <w:bCs/>
+          <w:sz w:val="20"/>
+          <w:szCs w:val="20"/>
+          <w:lang w:val="de-AT"/>
+        </w:rPr>
+        <w:t xml:space="preserve"> Bedürfnisse/Herausforderungen des maschinellen Lernens</w:t>
       </w:r>
     </w:p>
     <w:p>
@@ -4548,7 +4533,18 @@
           <w:szCs w:val="20"/>
           <w:lang w:val="de-AT"/>
         </w:rPr>
-        <w:t>Fehlende Monitoring- und Lösungsansätze für Bias-Probleme</w:t>
+        <w:t xml:space="preserve">Fehlende Monitoring- und Lösungsansätze für </w:t>
+      </w:r>
+      <w:r>
+        <w:rPr>
+          <w:rFonts w:ascii="Avenir Book" w:hAnsi="Avenir Book"/>
+          <w:b/>
+          <w:bCs/>
+          <w:sz w:val="20"/>
+          <w:szCs w:val="20"/>
+          <w:lang w:val="de-AT"/>
+        </w:rPr>
+        <w:t>Bias-Probleme</w:t>
       </w:r>
     </w:p>
     <w:p>
@@ -4560,6 +4556,8 @@
         </w:numPr>
         <w:rPr>
           <w:rFonts w:ascii="Avenir Book" w:hAnsi="Avenir Book"/>
+          <w:b/>
+          <w:bCs/>
           <w:sz w:val="20"/>
           <w:szCs w:val="20"/>
           <w:lang w:val="de-AT"/>
@@ -4590,7 +4588,18 @@
           <w:szCs w:val="20"/>
           <w:lang w:val="de-AT"/>
         </w:rPr>
-        <w:t>des AI-Acts.</w:t>
+        <w:t xml:space="preserve">des </w:t>
+      </w:r>
+      <w:r>
+        <w:rPr>
+          <w:rFonts w:ascii="Avenir Book" w:hAnsi="Avenir Book"/>
+          <w:b/>
+          <w:bCs/>
+          <w:sz w:val="20"/>
+          <w:szCs w:val="20"/>
+          <w:lang w:val="de-AT"/>
+        </w:rPr>
+        <w:t>AI-Acts.</w:t>
       </w:r>
     </w:p>
     <w:p>
@@ -4703,7 +4712,29 @@
           <w:lang w:val="de-AT" w:eastAsia="en-GB"/>
           <w14:ligatures w14:val="none"/>
         </w:rPr>
-        <w:t xml:space="preserve"> jedoch beseitigt werden und die damit entstandene Weiterentwicklung von CRISP DM als neuer Standard</w:t>
+        <w:t xml:space="preserve"> jedoch beseitigt werden und die damit entstandene Weiterentwicklung von CRISP DM als neuer </w:t>
+      </w:r>
+      <w:r>
+        <w:rPr>
+          <w:rFonts w:ascii="Avenir Book" w:eastAsia="Times New Roman" w:hAnsi="Avenir Book" w:cs="Times New Roman"/>
+          <w:kern w:val="0"/>
+          <w:sz w:val="20"/>
+          <w:szCs w:val="20"/>
+          <w:lang w:val="de-AT" w:eastAsia="en-GB"/>
+          <w14:ligatures w14:val="none"/>
+        </w:rPr>
+        <w:t>Industrie-</w:t>
+      </w:r>
+      <w:r>
+        <w:rPr>
+          <w:rFonts w:ascii="Avenir Book" w:eastAsia="Times New Roman" w:hAnsi="Avenir Book" w:cs="Times New Roman"/>
+          <w:kern w:val="0"/>
+          <w:sz w:val="20"/>
+          <w:szCs w:val="20"/>
+          <w:lang w:val="de-AT" w:eastAsia="en-GB"/>
+          <w14:ligatures w14:val="none"/>
+        </w:rPr>
+        <w:t>Standard</w:t>
       </w:r>
       <w:r>
         <w:rPr>
@@ -4782,19 +4813,17 @@
         </w:rPr>
         <w:t xml:space="preserve">Der folgende Abschnitt fasst zu diesem Zweck, die aktuellen Einschränkungen von CRISP DM </w:t>
       </w:r>
-      <w:proofErr w:type="spellStart"/>
-      <w:r>
-        <w:rPr>
-          <w:rFonts w:ascii="Avenir Book" w:eastAsia="Times New Roman" w:hAnsi="Avenir Book" w:cs="Times New Roman"/>
-          <w:kern w:val="0"/>
-          <w:sz w:val="20"/>
-          <w:szCs w:val="20"/>
-          <w:lang w:val="de-AT" w:eastAsia="en-GB"/>
-          <w14:ligatures w14:val="none"/>
-        </w:rPr>
-        <w:t>so weit</w:t>
-      </w:r>
-      <w:proofErr w:type="spellEnd"/>
+      <w:r>
+        <w:rPr>
+          <w:rFonts w:ascii="Avenir Book" w:eastAsia="Times New Roman" w:hAnsi="Avenir Book" w:cs="Times New Roman"/>
+          <w:kern w:val="0"/>
+          <w:sz w:val="20"/>
+          <w:szCs w:val="20"/>
+          <w:lang w:val="de-AT" w:eastAsia="en-GB"/>
+          <w14:ligatures w14:val="none"/>
+        </w:rPr>
+        <w:t>sowie</w:t>
+      </w:r>
       <w:r>
         <w:rPr>
           <w:rFonts w:ascii="Avenir Book" w:eastAsia="Times New Roman" w:hAnsi="Avenir Book" w:cs="Times New Roman"/>
@@ -4858,6 +4887,25 @@
     </w:p>
     <w:p>
       <w:pPr>
+        <w:rPr>
+          <w:rFonts w:ascii="Avenir Book" w:eastAsiaTheme="majorEastAsia" w:hAnsi="Avenir Book" w:cstheme="majorBidi"/>
+          <w:color w:val="000000" w:themeColor="text1"/>
+          <w:sz w:val="32"/>
+          <w:szCs w:val="32"/>
+          <w:lang w:val="de-AT"/>
+        </w:rPr>
+      </w:pPr>
+      <w:r>
+        <w:rPr>
+          <w:rFonts w:ascii="Avenir Book" w:hAnsi="Avenir Book"/>
+          <w:color w:val="000000" w:themeColor="text1"/>
+          <w:lang w:val="de-AT"/>
+        </w:rPr>
+        <w:br w:type="page"/>
+      </w:r>
+    </w:p>
+    <w:p>
+      <w:pPr>
         <w:pStyle w:val="Heading1"/>
         <w:rPr>
           <w:rFonts w:ascii="Avenir Book" w:hAnsi="Avenir Book"/>
@@ -4871,6 +4919,7 @@
           <w:color w:val="000000" w:themeColor="text1"/>
           <w:lang w:val="de-AT"/>
         </w:rPr>
+        <w:lastRenderedPageBreak/>
         <w:t>Fehlende Qualitätssicherung</w:t>
       </w:r>
     </w:p>
@@ -4900,25 +4949,7 @@
           <w:szCs w:val="20"/>
           <w:lang w:val="de-AT"/>
         </w:rPr>
-        <w:t xml:space="preserve">CRISP-DM </w:t>
-      </w:r>
-      <w:r>
-        <w:rPr>
-          <w:rFonts w:ascii="Avenir Book" w:hAnsi="Avenir Book"/>
-          <w:sz w:val="20"/>
-          <w:szCs w:val="20"/>
-          <w:lang w:val="de-AT"/>
-        </w:rPr>
-        <w:t xml:space="preserve">fehlt </w:t>
-      </w:r>
-      <w:r>
-        <w:rPr>
-          <w:rFonts w:ascii="Avenir Book" w:hAnsi="Avenir Book"/>
-          <w:sz w:val="20"/>
-          <w:szCs w:val="20"/>
-          <w:lang w:val="de-AT"/>
-        </w:rPr>
-        <w:t>eine Anleitung zur Methodik der Qualitätssicherung (QS). Dieses Defizit zeigt sich insbesondere im Vergleich zu</w:t>
+        <w:t>CRISP-DM fehlt eine Anleitung zur Methodik der Qualitätssicherung (QS). Dieses Defizit zeigt sich insbesondere im Vergleich zu</w:t>
       </w:r>
       <w:r>
         <w:rPr>
@@ -4973,16 +5004,7 @@
           <w:szCs w:val="20"/>
           <w:lang w:val="de-AT"/>
         </w:rPr>
-        <w:t>I</w:t>
-      </w:r>
-      <w:r>
-        <w:rPr>
-          <w:rFonts w:ascii="Avenir Book" w:hAnsi="Avenir Book"/>
-          <w:sz w:val="20"/>
-          <w:szCs w:val="20"/>
-          <w:lang w:val="de-AT"/>
-        </w:rPr>
-        <w:t>EEE Standard</w:t>
+        <w:t>IEEE Standard</w:t>
       </w:r>
       <w:proofErr w:type="gramEnd"/>
       <w:r>
@@ -5064,29 +5086,17 @@
           <w:szCs w:val="20"/>
           <w:lang w:val="de-AT"/>
         </w:rPr>
-        <w:lastRenderedPageBreak/>
         <w:t xml:space="preserve">Denn anderes als bei Anwendungen im </w:t>
       </w:r>
-      <w:proofErr w:type="gramStart"/>
-      <w:r>
-        <w:rPr>
-          <w:rFonts w:ascii="Avenir Book" w:hAnsi="Avenir Book"/>
-          <w:sz w:val="20"/>
-          <w:szCs w:val="20"/>
-          <w:lang w:val="de-AT"/>
-        </w:rPr>
-        <w:t>DM</w:t>
-      </w:r>
-      <w:r>
-        <w:rPr>
-          <w:rFonts w:ascii="Avenir Book" w:hAnsi="Avenir Book"/>
-          <w:sz w:val="20"/>
-          <w:szCs w:val="20"/>
-          <w:lang w:val="de-AT"/>
-        </w:rPr>
-        <w:t xml:space="preserve"> Kontext</w:t>
-      </w:r>
-      <w:proofErr w:type="gramEnd"/>
+      <w:r>
+        <w:rPr>
+          <w:rFonts w:ascii="Avenir Book" w:hAnsi="Avenir Book"/>
+          <w:sz w:val="20"/>
+          <w:szCs w:val="20"/>
+          <w:lang w:val="de-AT"/>
+        </w:rPr>
+        <w:t>DM-Kontext</w:t>
+      </w:r>
       <w:r>
         <w:rPr>
           <w:rFonts w:ascii="Avenir Book" w:hAnsi="Avenir Book"/>
@@ -5298,6 +5308,18 @@
         </w:rPr>
         <w:t xml:space="preserve">. </w:t>
       </w:r>
+    </w:p>
+    <w:p>
+      <w:pPr>
+        <w:rPr>
+          <w:rFonts w:ascii="Avenir Book" w:eastAsia="Times New Roman" w:hAnsi="Avenir Book" w:cs="Times New Roman"/>
+          <w:kern w:val="0"/>
+          <w:sz w:val="20"/>
+          <w:szCs w:val="20"/>
+          <w:lang w:val="de-AT" w:eastAsia="en-GB"/>
+          <w14:ligatures w14:val="none"/>
+        </w:rPr>
+      </w:pPr>
       <w:r>
         <w:rPr>
           <w:rFonts w:ascii="Avenir Book" w:eastAsia="Times New Roman" w:hAnsi="Avenir Book" w:cs="Times New Roman"/>
@@ -5330,7 +5352,7 @@
           <w:lang w:val="de-AT" w:eastAsia="en-GB"/>
           <w14:ligatures w14:val="none"/>
         </w:rPr>
-        <w:t xml:space="preserve"> aus weit verbreiteten Standards zur Qualitätssicherung (z.B. IEEE 730-1998 [22]) übernommen, insbesondere aufbauend auf dem Prinzip des "Risk </w:t>
+        <w:t xml:space="preserve"> aus weit verbreiteten Standards zur Qualitätssicherung (z.B. IEEE 730-1998) übernommen, insbesondere aufbauend auf dem Prinzip des "Risk </w:t>
       </w:r>
       <w:proofErr w:type="spellStart"/>
       <w:r>
@@ -5500,7 +5522,31 @@
           <w:lang w:val="de-AT" w:eastAsia="en-GB"/>
           <w14:ligatures w14:val="none"/>
         </w:rPr>
-        <w:t xml:space="preserve"> Schwerpunkt der QS-Methodik in erster Linie auf den technischen Aufgaben, die erforderlich sind, um den Nachweis zu erbringen, dass jeder Schritt im Entwicklungsprozess von ausreichender Qualität ist, um die Übernahme in die Geschäftsprozesse zu rechtfertigen.</w:t>
+        <w:t xml:space="preserve"> </w:t>
+      </w:r>
+      <w:r>
+        <w:rPr>
+          <w:rFonts w:ascii="Avenir Book" w:eastAsia="Times New Roman" w:hAnsi="Avenir Book" w:cs="Times New Roman"/>
+          <w:b/>
+          <w:bCs/>
+          <w:kern w:val="0"/>
+          <w:sz w:val="20"/>
+          <w:szCs w:val="20"/>
+          <w:lang w:val="de-AT" w:eastAsia="en-GB"/>
+          <w14:ligatures w14:val="none"/>
+        </w:rPr>
+        <w:t>Schwerpunkt der QS-Methodik</w:t>
+      </w:r>
+      <w:r>
+        <w:rPr>
+          <w:rFonts w:ascii="Avenir Book" w:eastAsia="Times New Roman" w:hAnsi="Avenir Book" w:cs="Times New Roman"/>
+          <w:kern w:val="0"/>
+          <w:sz w:val="20"/>
+          <w:szCs w:val="20"/>
+          <w:lang w:val="de-AT" w:eastAsia="en-GB"/>
+          <w14:ligatures w14:val="none"/>
+        </w:rPr>
+        <w:t xml:space="preserve"> in erster Linie auf den technischen Aufgaben, die erforderlich sind, um den Nachweis zu erbringen, dass jeder Schritt im Entwicklungsprozess von ausreichender Qualität ist, um die Übernahme in die Geschäftsprozesse zu rechtfertigen.</w:t>
       </w:r>
     </w:p>
     <w:p>
@@ -5527,7 +5573,7 @@
         <w:rPr>
           <w:rFonts w:ascii="Avenir Book" w:hAnsi="Avenir Book"/>
           <w:color w:val="000000" w:themeColor="text1"/>
-          <w:lang w:val="de-AT"/>
+          <w:lang w:val="en-US"/>
         </w:rPr>
         <w:br/>
       </w:r>
@@ -5554,6 +5600,25 @@
     </w:p>
     <w:p>
       <w:pPr>
+        <w:rPr>
+          <w:rFonts w:ascii="Avenir Book" w:eastAsiaTheme="majorEastAsia" w:hAnsi="Avenir Book" w:cstheme="majorBidi"/>
+          <w:color w:val="000000" w:themeColor="text1"/>
+          <w:sz w:val="32"/>
+          <w:szCs w:val="32"/>
+          <w:lang w:val="de-AT"/>
+        </w:rPr>
+      </w:pPr>
+      <w:r>
+        <w:rPr>
+          <w:rFonts w:ascii="Avenir Book" w:hAnsi="Avenir Book"/>
+          <w:color w:val="000000" w:themeColor="text1"/>
+          <w:lang w:val="de-AT"/>
+        </w:rPr>
+        <w:br w:type="page"/>
+      </w:r>
+    </w:p>
+    <w:p>
+      <w:pPr>
         <w:pStyle w:val="Heading1"/>
         <w:rPr>
           <w:rFonts w:ascii="Avenir Book" w:hAnsi="Avenir Book"/>
@@ -5567,6 +5632,7 @@
           <w:color w:val="000000" w:themeColor="text1"/>
           <w:lang w:val="de-AT"/>
         </w:rPr>
+        <w:lastRenderedPageBreak/>
         <w:t>Fehlende Ausrichtung auf die Bedürfnisse/Herausforderungen des maschinellen Lernens</w:t>
       </w:r>
     </w:p>
@@ -5828,15 +5894,7 @@
           <w:color w:val="000000" w:themeColor="text1"/>
           <w:lang w:val="de-AT"/>
         </w:rPr>
-        <w:t>Unterschied zwis</w:t>
-      </w:r>
-      <w:r>
-        <w:rPr>
-          <w:rFonts w:ascii="Avenir Book" w:hAnsi="Avenir Book"/>
-          <w:color w:val="000000" w:themeColor="text1"/>
-          <w:lang w:val="de-AT"/>
-        </w:rPr>
-        <w:t xml:space="preserve">chen </w:t>
+        <w:t xml:space="preserve">Unterschied zwischen </w:t>
       </w:r>
       <w:r>
         <w:rPr>
@@ -5947,7 +6005,18 @@
           <w:lang w:val="de-AT" w:eastAsia="en-GB"/>
           <w14:ligatures w14:val="none"/>
         </w:rPr>
-        <w:t xml:space="preserve">können, </w:t>
+        <w:t>können,</w:t>
+      </w:r>
+      <w:r>
+        <w:rPr>
+          <w:rFonts w:ascii="Avenir Book" w:eastAsia="Times New Roman" w:hAnsi="Avenir Book" w:cs="Times New Roman"/>
+          <w:kern w:val="0"/>
+          <w:sz w:val="20"/>
+          <w:szCs w:val="20"/>
+          <w:lang w:val="de-AT" w:eastAsia="en-GB"/>
+          <w14:ligatures w14:val="none"/>
+        </w:rPr>
+        <w:t xml:space="preserve"> </w:t>
       </w:r>
       <w:r>
         <w:rPr>
@@ -5971,7 +6040,6 @@
         </w:rPr>
         <w:t xml:space="preserve"> </w:t>
       </w:r>
-      <w:proofErr w:type="spellStart"/>
       <w:r>
         <w:rPr>
           <w:rFonts w:ascii="Avenir Book" w:eastAsia="Times New Roman" w:hAnsi="Avenir Book" w:cs="Times New Roman"/>
@@ -5983,7 +6051,6 @@
         </w:rPr>
         <w:t>Peformanceabnahmen</w:t>
       </w:r>
-      <w:proofErr w:type="spellEnd"/>
       <w:r>
         <w:rPr>
           <w:rFonts w:ascii="Avenir Book" w:eastAsia="Times New Roman" w:hAnsi="Avenir Book" w:cs="Times New Roman"/>
@@ -6015,7 +6082,30 @@
           <w:lang w:val="de-AT" w:eastAsia="en-GB"/>
           <w14:ligatures w14:val="none"/>
         </w:rPr>
-        <w:t>, so dass</w:t>
+        <w:t>.</w:t>
+      </w:r>
+    </w:p>
+    <w:p>
+      <w:pPr>
+        <w:rPr>
+          <w:rFonts w:ascii="Avenir Book" w:eastAsia="Times New Roman" w:hAnsi="Avenir Book" w:cs="Times New Roman"/>
+          <w:kern w:val="0"/>
+          <w:sz w:val="20"/>
+          <w:szCs w:val="20"/>
+          <w:lang w:val="de-AT" w:eastAsia="en-GB"/>
+          <w14:ligatures w14:val="none"/>
+        </w:rPr>
+      </w:pPr>
+      <w:r>
+        <w:rPr>
+          <w:rFonts w:ascii="Avenir Book" w:eastAsia="Times New Roman" w:hAnsi="Avenir Book" w:cs="Times New Roman"/>
+          <w:kern w:val="0"/>
+          <w:sz w:val="20"/>
+          <w:szCs w:val="20"/>
+          <w:lang w:val="de-AT" w:eastAsia="en-GB"/>
+          <w14:ligatures w14:val="none"/>
+        </w:rPr>
+        <w:t>Damit ist,</w:t>
       </w:r>
       <w:r>
         <w:rPr>
@@ -6123,47 +6213,49 @@
       <w:r>
         <w:rPr>
           <w:rFonts w:ascii="Avenir Book" w:eastAsia="Times New Roman" w:hAnsi="Avenir Book" w:cs="Times New Roman"/>
-          <w:kern w:val="0"/>
-          <w:sz w:val="20"/>
-          <w:szCs w:val="20"/>
-          <w:lang w:val="de-AT" w:eastAsia="en-GB"/>
-          <w14:ligatures w14:val="none"/>
-        </w:rPr>
-        <w:t xml:space="preserve">Lösung: </w:t>
-      </w:r>
-    </w:p>
-    <w:p>
-      <w:pPr>
-        <w:rPr>
-          <w:rFonts w:ascii="Avenir Book" w:eastAsia="Times New Roman" w:hAnsi="Avenir Book" w:cs="Times New Roman"/>
-          <w:kern w:val="0"/>
-          <w:sz w:val="20"/>
-          <w:szCs w:val="20"/>
-          <w:lang w:val="de-AT" w:eastAsia="en-GB"/>
-          <w14:ligatures w14:val="none"/>
-        </w:rPr>
-      </w:pPr>
-      <w:r>
-        <w:rPr>
-          <w:rFonts w:ascii="Avenir Book" w:eastAsia="Times New Roman" w:hAnsi="Avenir Book" w:cs="Times New Roman"/>
-          <w:kern w:val="0"/>
-          <w:sz w:val="20"/>
-          <w:szCs w:val="20"/>
-          <w:lang w:val="de-AT" w:eastAsia="en-GB"/>
-          <w14:ligatures w14:val="none"/>
-        </w:rPr>
-        <w:t>D</w:t>
-      </w:r>
-      <w:r>
-        <w:rPr>
-          <w:rFonts w:ascii="Avenir Book" w:eastAsia="Times New Roman" w:hAnsi="Avenir Book" w:cs="Times New Roman"/>
-          <w:kern w:val="0"/>
-          <w:sz w:val="20"/>
-          <w:szCs w:val="20"/>
-          <w:lang w:val="de-AT" w:eastAsia="en-GB"/>
-          <w14:ligatures w14:val="none"/>
-        </w:rPr>
-        <w:t xml:space="preserve">urch die Ableitung eines durchgängigen Prozessmodells für die Entwicklung praktischer ML-Anwendungen behoben, </w:t>
+          <w:b/>
+          <w:bCs/>
+          <w:kern w:val="0"/>
+          <w:sz w:val="20"/>
+          <w:szCs w:val="20"/>
+          <w:lang w:val="de-AT" w:eastAsia="en-GB"/>
+          <w14:ligatures w14:val="none"/>
+        </w:rPr>
+        <w:t>Lösung</w:t>
+      </w:r>
+      <w:r>
+        <w:rPr>
+          <w:rFonts w:ascii="Avenir Book" w:eastAsia="Times New Roman" w:hAnsi="Avenir Book" w:cs="Times New Roman"/>
+          <w:kern w:val="0"/>
+          <w:sz w:val="20"/>
+          <w:szCs w:val="20"/>
+          <w:lang w:val="de-AT" w:eastAsia="en-GB"/>
+          <w14:ligatures w14:val="none"/>
+        </w:rPr>
+        <w:t xml:space="preserve">: </w:t>
+      </w:r>
+    </w:p>
+    <w:p>
+      <w:pPr>
+        <w:rPr>
+          <w:rFonts w:ascii="Avenir Book" w:eastAsia="Times New Roman" w:hAnsi="Avenir Book" w:cs="Times New Roman"/>
+          <w:kern w:val="0"/>
+          <w:sz w:val="20"/>
+          <w:szCs w:val="20"/>
+          <w:lang w:val="de-AT" w:eastAsia="en-GB"/>
+          <w14:ligatures w14:val="none"/>
+        </w:rPr>
+      </w:pPr>
+      <w:r>
+        <w:rPr>
+          <w:rFonts w:ascii="Avenir Book" w:eastAsia="Times New Roman" w:hAnsi="Avenir Book" w:cs="Times New Roman"/>
+          <w:kern w:val="0"/>
+          <w:sz w:val="20"/>
+          <w:szCs w:val="20"/>
+          <w:lang w:val="de-AT" w:eastAsia="en-GB"/>
+          <w14:ligatures w14:val="none"/>
+        </w:rPr>
+        <w:t xml:space="preserve">Dieses Problem kann durch die Entwicklung eines umfassenden Prozessmodells für praktische ML-Anwendungen gelöst werden, </w:t>
       </w:r>
       <w:proofErr w:type="gramStart"/>
       <w:r>
@@ -6187,7 +6279,42 @@
           <w:lang w:val="de-AT" w:eastAsia="en-GB"/>
           <w14:ligatures w14:val="none"/>
         </w:rPr>
-        <w:t xml:space="preserve"> alle relevanten Phasen im Lebenszyklus einer ML-Anwendung abdeckt, wobei CRISP-DM als Grundlage dient, der Umfang aber um relevante, durch die Literatur gestützte Phasen erweitert wird. Die Relevanz für ein Prozessmodell ist durch Standards im Bereich der Informationstechnologie motiviert, die sich in der Anwendung bewährt haben, aber keine ML-Spezifika abdecken (z.B. IEEE 1074-1997). Das Modell folgt den Prinzipien von CRISP-DM, indem es insbesondere branchen- und anwendungsneutral gehalten wird, wird aber an die besonderen Anforderungen von ML-Anwendungen angepasst.</w:t>
+        <w:t xml:space="preserve"> alle relevanten Phasen im Lebenszyklus abdeckt. Dabei dient CRISP-DM als Grundlage, wird jedoch um zusätzliche, literaturgestützte Phasen erweitert.</w:t>
+      </w:r>
+    </w:p>
+    <w:p>
+      <w:pPr>
+        <w:rPr>
+          <w:rFonts w:ascii="Avenir Book" w:eastAsia="Times New Roman" w:hAnsi="Avenir Book" w:cs="Times New Roman"/>
+          <w:kern w:val="0"/>
+          <w:sz w:val="20"/>
+          <w:szCs w:val="20"/>
+          <w:lang w:val="de-AT" w:eastAsia="en-GB"/>
+          <w14:ligatures w14:val="none"/>
+        </w:rPr>
+      </w:pPr>
+    </w:p>
+    <w:p>
+      <w:pPr>
+        <w:rPr>
+          <w:rFonts w:ascii="Avenir Book" w:eastAsia="Times New Roman" w:hAnsi="Avenir Book" w:cs="Times New Roman"/>
+          <w:kern w:val="0"/>
+          <w:sz w:val="20"/>
+          <w:szCs w:val="20"/>
+          <w:lang w:val="de-AT" w:eastAsia="en-GB"/>
+          <w14:ligatures w14:val="none"/>
+        </w:rPr>
+      </w:pPr>
+      <w:r>
+        <w:rPr>
+          <w:rFonts w:ascii="Avenir Book" w:eastAsia="Times New Roman" w:hAnsi="Avenir Book" w:cs="Times New Roman"/>
+          <w:kern w:val="0"/>
+          <w:sz w:val="20"/>
+          <w:szCs w:val="20"/>
+          <w:lang w:val="de-AT" w:eastAsia="en-GB"/>
+          <w14:ligatures w14:val="none"/>
+        </w:rPr>
+        <w:t>Die Relevanz für ein Prozessmodell ist durch Standards im Bereich der Informationstechnologie motiviert, die sich in der Anwendung bewährt haben, aber keine ML-Spezifika abdecken (z.B. IEEE 1074-1997). Das Modell folgt den Prinzipien von CRISP-DM, indem es insbesondere branchen- und anwendungsneutral gehalten wird, wird aber an die besonderen Anforderungen von ML-Anwendungen angepasst.</w:t>
       </w:r>
     </w:p>
     <w:p>
@@ -6242,7 +6369,7 @@
       <w:pPr>
         <w:pStyle w:val="Heading1"/>
         <w:rPr>
-          <w:rFonts w:cs="Courier New"/>
+          <w:rFonts w:ascii="Avenir Book" w:hAnsi="Avenir Book" w:cs="Courier New"/>
           <w:sz w:val="2"/>
           <w:szCs w:val="2"/>
           <w:shd w:val="clear" w:color="auto" w:fill="FBFBFB"/>
@@ -6251,95 +6378,133 @@
       </w:pPr>
       <w:r>
         <w:rPr>
+          <w:rFonts w:ascii="Avenir Book" w:hAnsi="Avenir Book"/>
           <w:lang w:val="de-AT"/>
         </w:rPr>
         <w:t xml:space="preserve"> </w:t>
       </w:r>
       <w:r>
         <w:rPr>
-          <w:lang w:val="de-AT"/>
-        </w:rPr>
-        <w:br/>
-        <w:t xml:space="preserve"> </w:t>
-      </w:r>
-      <w:r>
-        <w:rPr>
-          <w:rFonts w:cs="Courier New"/>
+          <w:rFonts w:ascii="Avenir Book" w:hAnsi="Avenir Book" w:cs="Courier New"/>
           <w:sz w:val="2"/>
           <w:szCs w:val="2"/>
           <w:shd w:val="clear" w:color="auto" w:fill="FBFBFB"/>
           <w:lang w:val="de-AT"/>
         </w:rPr>
-        <w:t>h</w:t>
-      </w:r>
-    </w:p>
-    <w:p>
-      <w:pPr>
-        <w:rPr>
-          <w:rFonts w:asciiTheme="majorHAnsi" w:eastAsiaTheme="majorEastAsia" w:hAnsiTheme="majorHAnsi" w:cs="Courier New"/>
-          <w:color w:val="2F5496" w:themeColor="accent1" w:themeShade="BF"/>
+        <w:br w:type="page"/>
+      </w:r>
+    </w:p>
+    <w:p>
+      <w:pPr>
+        <w:pStyle w:val="Heading1"/>
+        <w:rPr>
+          <w:rFonts w:ascii="Avenir Book" w:hAnsi="Avenir Book"/>
+          <w:lang w:val="de-AT"/>
+        </w:rPr>
+      </w:pPr>
+      <w:r>
+        <w:rPr>
+          <w:rFonts w:ascii="Avenir Book" w:hAnsi="Avenir Book" w:cs="Courier New"/>
           <w:sz w:val="2"/>
           <w:szCs w:val="2"/>
           <w:shd w:val="clear" w:color="auto" w:fill="FBFBFB"/>
           <w:lang w:val="de-AT"/>
         </w:rPr>
-      </w:pPr>
-      <w:r>
-        <w:rPr>
-          <w:rFonts w:cs="Courier New"/>
-          <w:sz w:val="2"/>
-          <w:szCs w:val="2"/>
-          <w:shd w:val="clear" w:color="auto" w:fill="FBFBFB"/>
-          <w:lang w:val="de-AT"/>
-        </w:rPr>
-        <w:br w:type="page"/>
-      </w:r>
-    </w:p>
-    <w:p>
-      <w:pPr>
-        <w:pStyle w:val="Heading1"/>
-        <w:rPr>
-          <w:lang w:val="de-AT"/>
-        </w:rPr>
-      </w:pPr>
-      <w:proofErr w:type="spellStart"/>
-      <w:r>
-        <w:rPr>
-          <w:rFonts w:cs="Courier New"/>
-          <w:sz w:val="2"/>
-          <w:szCs w:val="2"/>
-          <w:shd w:val="clear" w:color="auto" w:fill="FBFBFB"/>
-          <w:lang w:val="de-AT"/>
-        </w:rPr>
         <w:lastRenderedPageBreak/>
         <w:t>ei</w:t>
       </w:r>
       <w:r>
         <w:rPr>
-          <w:lang w:val="de-AT"/>
-        </w:rPr>
-        <w:t>Fehlende</w:t>
-      </w:r>
-      <w:proofErr w:type="spellEnd"/>
-      <w:r>
-        <w:rPr>
-          <w:lang w:val="de-AT"/>
+          <w:rFonts w:ascii="Avenir Book" w:hAnsi="Avenir Book"/>
+          <w:lang w:val="de-AT"/>
+        </w:rPr>
+        <w:t xml:space="preserve">Fehlende </w:t>
+      </w:r>
+      <w:r>
+        <w:rPr>
+          <w:rFonts w:ascii="Avenir Book" w:hAnsi="Avenir Book"/>
+        </w:rPr>
+        <w:t>Monitoring</w:t>
+      </w:r>
+      <w:r>
+        <w:rPr>
+          <w:rFonts w:ascii="Avenir Book" w:hAnsi="Avenir Book"/>
+          <w:lang w:val="de-AT"/>
+        </w:rPr>
+        <w:t>- und Lösungsansätze für Bias-Probleme</w:t>
+      </w:r>
+    </w:p>
+    <w:p>
+      <w:pPr>
+        <w:rPr>
+          <w:rFonts w:ascii="Avenir Book" w:eastAsia="Times New Roman" w:hAnsi="Avenir Book" w:cs="Times New Roman"/>
+          <w:kern w:val="0"/>
+          <w:sz w:val="20"/>
+          <w:szCs w:val="20"/>
+          <w:lang w:val="de-AT" w:eastAsia="en-GB"/>
+          <w14:ligatures w14:val="none"/>
+        </w:rPr>
+      </w:pPr>
+      <w:r>
+        <w:rPr>
+          <w:rFonts w:ascii="Avenir Book" w:eastAsia="Times New Roman" w:hAnsi="Avenir Book" w:cs="Times New Roman"/>
+          <w:kern w:val="0"/>
+          <w:sz w:val="20"/>
+          <w:szCs w:val="20"/>
+          <w:lang w:val="de-AT" w:eastAsia="en-GB"/>
+          <w14:ligatures w14:val="none"/>
+        </w:rPr>
+        <w:t>B</w:t>
+      </w:r>
+      <w:r>
+        <w:rPr>
+          <w:rFonts w:ascii="Avenir Book" w:eastAsia="Times New Roman" w:hAnsi="Avenir Book" w:cs="Times New Roman"/>
+          <w:kern w:val="0"/>
+          <w:sz w:val="20"/>
+          <w:szCs w:val="20"/>
+          <w:lang w:val="de-AT" w:eastAsia="en-GB"/>
+          <w14:ligatures w14:val="none"/>
+        </w:rPr>
+        <w:t xml:space="preserve">edingt durch die Ursprungsform von CRISP DM, gibt es im Standardmodell auch keine (expliziten) Prozessschritte die sich mit der Erkennung und Behandlung von Bias (Verzerrungen) auseinandersetzen. Mittlerweile, unter anderem durch die Forderungen des AI-Acts, sind ein entsprechendes Monitoring und Management-Strategien jedoch unerlässlich. </w:t>
+      </w:r>
+      <w:r>
+        <w:rPr>
+          <w:rFonts w:ascii="Avenir Book" w:eastAsia="Times New Roman" w:hAnsi="Avenir Book" w:cs="Times New Roman"/>
+          <w:kern w:val="0"/>
+          <w:sz w:val="20"/>
+          <w:szCs w:val="20"/>
+          <w:lang w:val="de-AT" w:eastAsia="en-GB"/>
+          <w14:ligatures w14:val="none"/>
+        </w:rPr>
+        <w:br/>
+        <w:t>Glücklicherweise gibt es jedoch in der aktuellen Literatur auch hier Ansätze um CRISP DM auch in diesem Aspekt um die Anforderungen der aktuellen Zeit zu erweitern.</w:t>
+      </w:r>
+    </w:p>
+    <w:p>
+      <w:pPr>
+        <w:rPr>
+          <w:rFonts w:ascii="Avenir Book" w:eastAsia="Times New Roman" w:hAnsi="Avenir Book" w:cs="Times New Roman"/>
+          <w:kern w:val="0"/>
+          <w:sz w:val="20"/>
+          <w:szCs w:val="20"/>
+          <w:lang w:val="de-AT" w:eastAsia="en-GB"/>
+          <w14:ligatures w14:val="none"/>
+        </w:rPr>
+      </w:pPr>
+      <w:r>
+        <w:rPr>
+          <w:rFonts w:ascii="Avenir Book" w:eastAsia="Times New Roman" w:hAnsi="Avenir Book" w:cs="Times New Roman"/>
+          <w:kern w:val="0"/>
+          <w:sz w:val="20"/>
+          <w:szCs w:val="20"/>
+          <w:lang w:val="de-AT" w:eastAsia="en-GB"/>
+          <w14:ligatures w14:val="none"/>
         </w:rPr>
         <w:t xml:space="preserve"> </w:t>
       </w:r>
-      <w:r>
-        <w:t>Monitoring</w:t>
-      </w:r>
-      <w:r>
-        <w:rPr>
-          <w:lang w:val="de-AT"/>
-        </w:rPr>
-        <w:t>- und Lösungsansätze für Bias-Probleme</w:t>
-      </w:r>
-    </w:p>
-    <w:p>
-      <w:pPr>
-        <w:ind w:left="720"/>
+    </w:p>
+    <w:p>
+      <w:pPr>
         <w:rPr>
           <w:rFonts w:ascii="Avenir Book" w:hAnsi="Avenir Book"/>
           <w:b/>
@@ -6353,17 +6518,45 @@
     <w:p>
       <w:pPr>
         <w:rPr>
-          <w:rFonts w:ascii="Avenir Book" w:eastAsia="Times New Roman" w:hAnsi="Avenir Book" w:cs="Times New Roman"/>
-          <w:kern w:val="0"/>
-          <w:sz w:val="20"/>
-          <w:szCs w:val="20"/>
-          <w:lang w:val="de-AT" w:eastAsia="en-GB"/>
-          <w14:ligatures w14:val="none"/>
-        </w:rPr>
-      </w:pPr>
-      <w:r>
-        <w:rPr>
-          <w:rFonts w:ascii="Avenir Book" w:eastAsia="Times New Roman" w:hAnsi="Avenir Book" w:cs="Times New Roman"/>
+          <w:rFonts w:ascii="Avenir Book" w:hAnsi="Avenir Book"/>
+          <w:b/>
+          <w:bCs/>
+          <w:color w:val="000000" w:themeColor="text1"/>
+          <w:highlight w:val="yellow"/>
+          <w:lang w:val="de-AT"/>
+        </w:rPr>
+      </w:pPr>
+    </w:p>
+    <w:p>
+      <w:pPr>
+        <w:rPr>
+          <w:rFonts w:ascii="Avenir Book" w:hAnsi="Avenir Book"/>
+          <w:b/>
+          <w:bCs/>
+          <w:color w:val="000000" w:themeColor="text1"/>
+          <w:highlight w:val="yellow"/>
+          <w:lang w:val="de-AT"/>
+        </w:rPr>
+      </w:pPr>
+    </w:p>
+    <w:p>
+      <w:pPr>
+        <w:rPr>
+          <w:rFonts w:ascii="Avenir Book" w:eastAsia="Times New Roman" w:hAnsi="Avenir Book" w:cs="Times New Roman"/>
+          <w:b/>
+          <w:bCs/>
+          <w:kern w:val="0"/>
+          <w:sz w:val="20"/>
+          <w:szCs w:val="20"/>
+          <w:lang w:val="de-AT" w:eastAsia="en-GB"/>
+          <w14:ligatures w14:val="none"/>
+        </w:rPr>
+      </w:pPr>
+      <w:r>
+        <w:rPr>
+          <w:rFonts w:ascii="Avenir Book" w:eastAsia="Times New Roman" w:hAnsi="Avenir Book" w:cs="Times New Roman"/>
+          <w:b/>
+          <w:bCs/>
           <w:kern w:val="0"/>
           <w:sz w:val="20"/>
           <w:szCs w:val="20"/>
@@ -6375,6 +6568,34 @@
       <w:r>
         <w:rPr>
           <w:rFonts w:ascii="Avenir Book" w:eastAsia="Times New Roman" w:hAnsi="Avenir Book" w:cs="Times New Roman"/>
+          <w:b/>
+          <w:bCs/>
+          <w:kern w:val="0"/>
+          <w:sz w:val="20"/>
+          <w:szCs w:val="20"/>
+          <w:lang w:val="de-AT" w:eastAsia="en-GB"/>
+          <w14:ligatures w14:val="none"/>
+        </w:rPr>
+        <w:t xml:space="preserve"> (Eberle</w:t>
+      </w:r>
+      <w:r>
+        <w:rPr>
+          <w:rFonts w:ascii="Avenir Book" w:eastAsia="Times New Roman" w:hAnsi="Avenir Book" w:cs="Times New Roman"/>
+          <w:b/>
+          <w:bCs/>
+          <w:kern w:val="0"/>
+          <w:sz w:val="20"/>
+          <w:szCs w:val="20"/>
+          <w:lang w:val="de-AT" w:eastAsia="en-GB"/>
+          <w14:ligatures w14:val="none"/>
+        </w:rPr>
+        <w:t>, 2023) [5]</w:t>
+      </w:r>
+      <w:r>
+        <w:rPr>
+          <w:rFonts w:ascii="Avenir Book" w:eastAsia="Times New Roman" w:hAnsi="Avenir Book" w:cs="Times New Roman"/>
+          <w:b/>
+          <w:bCs/>
           <w:kern w:val="0"/>
           <w:sz w:val="20"/>
           <w:szCs w:val="20"/>
@@ -6461,18 +6682,7 @@
           <w:lang w:val="de-AT" w:eastAsia="en-GB"/>
           <w14:ligatures w14:val="none"/>
         </w:rPr>
-        <w:t>jede Grundlage für die Wahl einer Verallgemeinerung gegenüber einer anderen, abgesehen von der absoluten Kohärenz mit den Instanzen</w:t>
-      </w:r>
-      <w:r>
-        <w:rPr>
-          <w:rFonts w:ascii="Avenir Book" w:eastAsia="Times New Roman" w:hAnsi="Avenir Book" w:cs="Times New Roman"/>
-          <w:kern w:val="0"/>
-          <w:sz w:val="20"/>
-          <w:szCs w:val="20"/>
-          <w:lang w:val="de-AT" w:eastAsia="en-GB"/>
-          <w14:ligatures w14:val="none"/>
-        </w:rPr>
-        <w:t xml:space="preserve"> </w:t>
+        <w:t xml:space="preserve">jede Grundlage für die Wahl einer Verallgemeinerung gegenüber einer anderen, abgesehen von der absoluten Kohärenz mit den Instanzen </w:t>
       </w:r>
       <w:r>
         <w:rPr>
@@ -6540,29 +6750,7 @@
           <w:lang w:val="de-AT" w:eastAsia="en-GB"/>
           <w14:ligatures w14:val="none"/>
         </w:rPr>
-        <w:t xml:space="preserve"> </w:t>
-      </w:r>
-      <w:r>
-        <w:rPr>
-          <w:rFonts w:ascii="Avenir Book" w:eastAsia="Times New Roman" w:hAnsi="Avenir Book" w:cs="Times New Roman"/>
-          <w:kern w:val="0"/>
-          <w:sz w:val="20"/>
-          <w:szCs w:val="20"/>
-          <w:lang w:val="de-AT" w:eastAsia="en-GB"/>
-          <w14:ligatures w14:val="none"/>
-        </w:rPr>
-        <w:t>eine oder mehrere geschützte Fremdvariablen, die die Beziehung zwischen den Input- (unabhängigen) und den Output- (abhängigen) Variablen verzerren und somit zu falschen Schlussfolgerungen führen</w:t>
-      </w:r>
-      <w:r>
-        <w:rPr>
-          <w:rFonts w:ascii="Avenir Book" w:eastAsia="Times New Roman" w:hAnsi="Avenir Book" w:cs="Times New Roman"/>
-          <w:kern w:val="0"/>
-          <w:sz w:val="20"/>
-          <w:szCs w:val="20"/>
-          <w:lang w:val="de-AT" w:eastAsia="en-GB"/>
-          <w14:ligatures w14:val="none"/>
-        </w:rPr>
-        <w:t xml:space="preserve"> </w:t>
+        <w:t xml:space="preserve"> eine oder mehrere geschützte Fremdvariablen, die die Beziehung zwischen den Input- (unabhängigen) und den Output- (abhängigen) Variablen verzerren und somit zu falschen Schlussfolgerungen führen </w:t>
       </w:r>
       <w:r>
         <w:rPr>
@@ -6630,18 +6818,7 @@
           <w:lang w:val="de-AT" w:eastAsia="en-GB"/>
           <w14:ligatures w14:val="none"/>
         </w:rPr>
-        <w:t>der Unterschied in der zugrundeliegenden Verteilung des Modell-Lernergebnisses in Bezug auf eine bestimmte(n) Gruppe(n), die durch ihre Zugehörigkeit zu der spezifischen Gruppe beeinflusst wird. Bei der Gruppe kann es sich um das Geschlecht, die Ethnie, das Alter oder jedes andere geschützte Attribut handeln</w:t>
-      </w:r>
-      <w:r>
-        <w:rPr>
-          <w:rFonts w:ascii="Avenir Book" w:eastAsia="Times New Roman" w:hAnsi="Avenir Book" w:cs="Times New Roman"/>
-          <w:kern w:val="0"/>
-          <w:sz w:val="20"/>
-          <w:szCs w:val="20"/>
-          <w:lang w:val="de-AT" w:eastAsia="en-GB"/>
-          <w14:ligatures w14:val="none"/>
-        </w:rPr>
-        <w:t xml:space="preserve"> </w:t>
+        <w:t xml:space="preserve">der Unterschied in der zugrundeliegenden Verteilung des Modell-Lernergebnisses in Bezug auf eine bestimmte(n) Gruppe(n), die durch ihre Zugehörigkeit zu der spezifischen Gruppe beeinflusst wird. Bei der Gruppe kann es sich um das Geschlecht, die Ethnie, das Alter oder jedes andere geschützte Attribut handeln </w:t>
       </w:r>
       <w:r>
         <w:rPr>
@@ -6709,66 +6886,7 @@
           <w:lang w:val="de-AT" w:eastAsia="en-GB"/>
           <w14:ligatures w14:val="none"/>
         </w:rPr>
-        <w:t>„...</w:t>
-      </w:r>
-      <w:proofErr w:type="spellStart"/>
-      <w:r>
-        <w:rPr>
-          <w:rFonts w:ascii="Avenir Book" w:eastAsia="Times New Roman" w:hAnsi="Avenir Book" w:cs="Times New Roman"/>
-          <w:kern w:val="0"/>
-          <w:sz w:val="20"/>
-          <w:szCs w:val="20"/>
-          <w:lang w:val="de-AT" w:eastAsia="en-GB"/>
-          <w14:ligatures w14:val="none"/>
-        </w:rPr>
-        <w:t>Abweichung</w:t>
-      </w:r>
-      <w:proofErr w:type="spellEnd"/>
-      <w:r>
-        <w:rPr>
-          <w:rFonts w:ascii="Avenir Book" w:eastAsia="Times New Roman" w:hAnsi="Avenir Book" w:cs="Times New Roman"/>
-          <w:kern w:val="0"/>
-          <w:sz w:val="20"/>
-          <w:szCs w:val="20"/>
-          <w:lang w:val="de-AT" w:eastAsia="en-GB"/>
-          <w14:ligatures w14:val="none"/>
-        </w:rPr>
-        <w:t xml:space="preserve"> von </w:t>
-      </w:r>
-      <w:proofErr w:type="spellStart"/>
-      <w:r>
-        <w:rPr>
-          <w:rFonts w:ascii="Avenir Book" w:eastAsia="Times New Roman" w:hAnsi="Avenir Book" w:cs="Times New Roman"/>
-          <w:kern w:val="0"/>
-          <w:sz w:val="20"/>
-          <w:szCs w:val="20"/>
-          <w:lang w:val="de-AT" w:eastAsia="en-GB"/>
-          <w14:ligatures w14:val="none"/>
-        </w:rPr>
-        <w:t>einer</w:t>
-      </w:r>
-      <w:proofErr w:type="spellEnd"/>
-      <w:r>
-        <w:rPr>
-          <w:rFonts w:ascii="Avenir Book" w:eastAsia="Times New Roman" w:hAnsi="Avenir Book" w:cs="Times New Roman"/>
-          <w:kern w:val="0"/>
-          <w:sz w:val="20"/>
-          <w:szCs w:val="20"/>
-          <w:lang w:val="de-AT" w:eastAsia="en-GB"/>
-          <w14:ligatures w14:val="none"/>
-        </w:rPr>
-        <w:t xml:space="preserve"> Norm</w:t>
-      </w:r>
-      <w:r>
-        <w:rPr>
-          <w:rFonts w:ascii="Avenir Book" w:eastAsia="Times New Roman" w:hAnsi="Avenir Book" w:cs="Times New Roman"/>
-          <w:kern w:val="0"/>
-          <w:sz w:val="20"/>
-          <w:szCs w:val="20"/>
-          <w:lang w:val="de-AT" w:eastAsia="en-GB"/>
-          <w14:ligatures w14:val="none"/>
-        </w:rPr>
-        <w:t xml:space="preserve"> </w:t>
+        <w:t xml:space="preserve">„...Abweichung von einer Norm </w:t>
       </w:r>
       <w:r>
         <w:rPr>
@@ -6831,87 +6949,7 @@
           <w:color w:val="000000" w:themeColor="text1"/>
           <w:lang w:val="de-AT"/>
         </w:rPr>
-        <w:t>Ein Bias</w:t>
-      </w:r>
-      <w:r>
-        <w:rPr>
-          <w:rFonts w:ascii="Avenir Book" w:hAnsi="Avenir Book"/>
-          <w:color w:val="000000" w:themeColor="text1"/>
-          <w:lang w:val="de-AT"/>
-        </w:rPr>
-        <w:t xml:space="preserve"> bedeutet nicht per se </w:t>
-      </w:r>
-      <w:r>
-        <w:rPr>
-          <w:rFonts w:ascii="Avenir Book" w:hAnsi="Avenir Book"/>
-          <w:color w:val="000000" w:themeColor="text1"/>
-          <w:lang w:val="de-AT"/>
-        </w:rPr>
-        <w:t>fehlender Fairness</w:t>
-      </w:r>
-      <w:r>
-        <w:rPr>
-          <w:rFonts w:ascii="Avenir Book" w:hAnsi="Avenir Book"/>
-          <w:color w:val="000000" w:themeColor="text1"/>
-          <w:lang w:val="de-AT"/>
-        </w:rPr>
-        <w:t xml:space="preserve">, </w:t>
-      </w:r>
-      <w:r>
-        <w:rPr>
-          <w:rFonts w:ascii="Avenir Book" w:hAnsi="Avenir Book"/>
-          <w:color w:val="000000" w:themeColor="text1"/>
-          <w:lang w:val="de-AT"/>
-        </w:rPr>
-        <w:t>jedoch kann ein</w:t>
-      </w:r>
-      <w:r>
-        <w:rPr>
-          <w:rFonts w:ascii="Avenir Book" w:hAnsi="Avenir Book"/>
-          <w:color w:val="000000" w:themeColor="text1"/>
-          <w:lang w:val="de-AT"/>
-        </w:rPr>
-        <w:t xml:space="preserve"> unerwünschte</w:t>
-      </w:r>
-      <w:r>
-        <w:rPr>
-          <w:rFonts w:ascii="Avenir Book" w:hAnsi="Avenir Book"/>
-          <w:color w:val="000000" w:themeColor="text1"/>
-          <w:lang w:val="de-AT"/>
-        </w:rPr>
-        <w:t xml:space="preserve">r/unbewusster Bias </w:t>
-      </w:r>
-      <w:r>
-        <w:rPr>
-          <w:rFonts w:ascii="Avenir Book" w:hAnsi="Avenir Book"/>
-          <w:color w:val="000000" w:themeColor="text1"/>
-          <w:lang w:val="de-AT"/>
-        </w:rPr>
-        <w:t xml:space="preserve">zu </w:t>
-      </w:r>
-      <w:r>
-        <w:rPr>
-          <w:rFonts w:ascii="Avenir Book" w:hAnsi="Avenir Book"/>
-          <w:color w:val="000000" w:themeColor="text1"/>
-          <w:lang w:val="de-AT"/>
-        </w:rPr>
-        <w:t>fehlender Fairness</w:t>
-      </w:r>
-      <w:r>
-        <w:rPr>
-          <w:rFonts w:ascii="Avenir Book" w:hAnsi="Avenir Book"/>
-          <w:color w:val="000000" w:themeColor="text1"/>
-          <w:lang w:val="de-AT"/>
-        </w:rPr>
-        <w:t xml:space="preserve"> führen</w:t>
-      </w:r>
-      <w:r>
-        <w:rPr>
-          <w:rFonts w:ascii="Avenir Book" w:hAnsi="Avenir Book"/>
-          <w:color w:val="000000" w:themeColor="text1"/>
-          <w:lang w:val="de-AT"/>
-        </w:rPr>
-        <w:t>. Dementsprechend ist es, um möglichst fair agierende Modelle und Anwendungen zu entwickeln unerlässlich sich ihm Rahmen der Entwicklung und des Betriebs mit diesem Thema auseinander zu setzen.</w:t>
+        <w:t>Ein Bias bedeutet nicht per se fehlender Fairness, jedoch kann ein unerwünschter/unbewusster Bias zu fehlender Fairness führen. Dementsprechend ist es, um möglichst fair agierende Modelle und Anwendungen zu entwickeln unerlässlich sich ihm Rahmen der Entwicklung und des Betriebs mit diesem Thema auseinander zu setzen.</w:t>
       </w:r>
     </w:p>
     <w:p>
@@ -6929,25 +6967,7 @@
           <w:lang w:val="de-AT"/>
         </w:rPr>
         <w:br/>
-        <w:t xml:space="preserve">Um effektive Bias-Erkennung und ggf. </w:t>
-      </w:r>
-      <w:proofErr w:type="spellStart"/>
-      <w:r>
-        <w:rPr>
-          <w:rFonts w:ascii="Avenir Book" w:hAnsi="Avenir Book"/>
-          <w:color w:val="000000" w:themeColor="text1"/>
-          <w:lang w:val="de-AT"/>
-        </w:rPr>
-        <w:t>Vermeidungen</w:t>
-      </w:r>
-      <w:proofErr w:type="spellEnd"/>
-      <w:r>
-        <w:rPr>
-          <w:rFonts w:ascii="Avenir Book" w:hAnsi="Avenir Book"/>
-          <w:color w:val="000000" w:themeColor="text1"/>
-          <w:lang w:val="de-AT"/>
-        </w:rPr>
-        <w:t xml:space="preserve"> durchführen zu können ist es an erster Stelle notwendig herauszufinden an welchen Prozess-/Betriebsschritten systematisch Bias auftreten können. </w:t>
+        <w:t xml:space="preserve">Um effektive Bias-Erkennung und ggf. Vermeidungen durchführen zu können ist es an erster Stelle notwendig herauszufinden an welchen Prozess-/Betriebsschritten systematisch Bias auftreten können. </w:t>
       </w:r>
       <w:r>
         <w:rPr>
@@ -7065,23 +7085,47 @@
           <w:color w:val="000000" w:themeColor="text1"/>
           <w:lang w:val="de-AT"/>
         </w:rPr>
-        <w:t xml:space="preserve">Glücklicherweise können dem folgende auch diese Interaktionen auf CRIPS DM Prozessschritte gemappt werden und so konkrete, aktive Handlungsempfehlungen </w:t>
-      </w:r>
-      <w:r>
-        <w:rPr>
-          <w:rFonts w:ascii="Avenir Book" w:hAnsi="Avenir Book"/>
-          <w:color w:val="000000" w:themeColor="text1"/>
-          <w:lang w:val="de-AT"/>
-        </w:rPr>
-        <w:t xml:space="preserve">zur </w:t>
-      </w:r>
-      <w:r>
-        <w:rPr>
-          <w:rFonts w:ascii="Avenir Book" w:hAnsi="Avenir Book"/>
-          <w:color w:val="000000" w:themeColor="text1"/>
-          <w:lang w:val="de-AT"/>
-        </w:rPr>
-        <w:t>abgeleitet werden:</w:t>
+        <w:t xml:space="preserve">Glücklicherweise können dem folgende auch diese Interaktionen auf CRIPS DM Prozessschritte gemappt werden und so konkrete, </w:t>
+      </w:r>
+      <w:r>
+        <w:rPr>
+          <w:rFonts w:ascii="Avenir Book" w:hAnsi="Avenir Book"/>
+          <w:color w:val="000000" w:themeColor="text1"/>
+          <w:lang w:val="de-AT"/>
+        </w:rPr>
+        <w:t xml:space="preserve">Phasen der </w:t>
+      </w:r>
+      <w:r>
+        <w:rPr>
+          <w:rFonts w:ascii="Avenir Book" w:hAnsi="Avenir Book"/>
+          <w:color w:val="000000" w:themeColor="text1"/>
+          <w:lang w:val="de-AT"/>
+        </w:rPr>
+        <w:t>aktive Handlungs</w:t>
+      </w:r>
+      <w:r>
+        <w:rPr>
+          <w:rFonts w:ascii="Avenir Book" w:hAnsi="Avenir Book"/>
+          <w:color w:val="000000" w:themeColor="text1"/>
+          <w:lang w:val="de-AT"/>
+        </w:rPr>
+        <w:t xml:space="preserve">erfordernis </w:t>
+      </w:r>
+      <w:r>
+        <w:rPr>
+          <w:rFonts w:ascii="Avenir Book" w:hAnsi="Avenir Book"/>
+          <w:color w:val="000000" w:themeColor="text1"/>
+          <w:lang w:val="de-AT"/>
+        </w:rPr>
+        <w:t>abgeleitet werden</w:t>
+      </w:r>
+      <w:r>
+        <w:rPr>
+          <w:rFonts w:ascii="Avenir Book" w:hAnsi="Avenir Book"/>
+          <w:color w:val="000000" w:themeColor="text1"/>
+          <w:lang w:val="de-AT"/>
+        </w:rPr>
+        <w:t>. Die daraus resultierenden Aktivitäten finden sich in der Arbeit von Eberle, 2023 [5].</w:t>
       </w:r>
     </w:p>
     <w:p>
@@ -7199,31 +7243,19 @@
       <w:pPr>
         <w:pStyle w:val="Heading1"/>
         <w:rPr>
+          <w:rFonts w:ascii="Avenir Book" w:hAnsi="Avenir Book"/>
           <w:highlight w:val="yellow"/>
           <w:lang w:val="de-AT"/>
         </w:rPr>
       </w:pPr>
       <w:r>
         <w:rPr>
+          <w:rFonts w:ascii="Avenir Book" w:hAnsi="Avenir Book"/>
           <w:highlight w:val="yellow"/>
           <w:lang w:val="de-AT"/>
         </w:rPr>
         <w:lastRenderedPageBreak/>
-        <w:t xml:space="preserve">Fehlende Berücksichtigung </w:t>
-      </w:r>
-      <w:r>
-        <w:rPr>
-          <w:highlight w:val="yellow"/>
-          <w:lang w:val="de-AT"/>
-        </w:rPr>
-        <w:t xml:space="preserve">der Anforderungen </w:t>
-      </w:r>
-      <w:r>
-        <w:rPr>
-          <w:highlight w:val="yellow"/>
-          <w:lang w:val="de-AT"/>
-        </w:rPr>
-        <w:t>des AI-Acts.</w:t>
+        <w:t>Fehlende Berücksichtigung der Anforderungen des AI-Acts.</w:t>
       </w:r>
     </w:p>
     <w:p>
@@ -7409,6 +7441,7 @@
       <w:pPr>
         <w:pStyle w:val="Heading1"/>
         <w:rPr>
+          <w:rFonts w:ascii="Avenir Book" w:hAnsi="Avenir Book"/>
           <w:lang w:val="de-AT"/>
         </w:rPr>
       </w:pPr>
@@ -7426,28 +7459,26 @@
           <w:lang w:val="de-AT"/>
         </w:rPr>
         <w:br/>
-      </w:r>
-      <w:r>
-        <w:rPr>
-          <w:lang w:val="de-AT"/>
-        </w:rPr>
         <w:t>CRISP ML(Q):</w:t>
       </w:r>
     </w:p>
     <w:p>
       <w:pPr>
         <w:rPr>
-          <w:lang w:val="de-AT"/>
-        </w:rPr>
-      </w:pPr>
-      <w:r>
+          <w:rFonts w:ascii="Avenir Book" w:hAnsi="Avenir Book"/>
+          <w:lang w:val="de-AT"/>
+        </w:rPr>
+      </w:pPr>
+      <w:r>
+        <w:rPr>
+          <w:rFonts w:ascii="Avenir Book" w:hAnsi="Avenir Book"/>
+        </w:rPr>
         <w:br/>
-      </w:r>
-      <w:r>
         <w:t>Daraus ergibt sich das folgende, gesamtheitliche Prozessmodel</w:t>
       </w:r>
       <w:r>
         <w:rPr>
+          <w:rFonts w:ascii="Avenir Book" w:hAnsi="Avenir Book"/>
           <w:lang w:val="de-AT"/>
         </w:rPr>
         <w:t xml:space="preserve"> für ML Projekte mit </w:t>
@@ -7456,6 +7487,7 @@
     <w:p>
       <w:pPr>
         <w:rPr>
+          <w:rFonts w:ascii="Avenir Book" w:hAnsi="Avenir Book"/>
           <w:lang w:val="de-AT"/>
         </w:rPr>
       </w:pPr>
@@ -7468,6 +7500,7 @@
           <w:numId w:val="12"/>
         </w:numPr>
         <w:rPr>
+          <w:rFonts w:ascii="Avenir Book" w:hAnsi="Avenir Book"/>
           <w:b/>
           <w:bCs/>
           <w:lang w:val="en-US"/>
@@ -7475,6 +7508,7 @@
       </w:pPr>
       <w:r>
         <w:rPr>
+          <w:rFonts w:ascii="Avenir Book" w:hAnsi="Avenir Book"/>
           <w:b/>
           <w:bCs/>
           <w:lang w:val="en-US"/>
@@ -7490,39 +7524,37 @@
           <w:numId w:val="12"/>
         </w:numPr>
         <w:rPr>
+          <w:rFonts w:ascii="Avenir Book" w:hAnsi="Avenir Book"/>
           <w:u w:val="single"/>
           <w:lang w:val="en-US"/>
         </w:rPr>
       </w:pPr>
       <w:r>
         <w:rPr>
+          <w:rFonts w:ascii="Avenir Book" w:hAnsi="Avenir Book"/>
           <w:u w:val="single"/>
           <w:lang w:val="en-US"/>
         </w:rPr>
-        <w:t>Scope of Application</w:t>
-      </w:r>
-      <w:r>
-        <w:rPr>
+        <w:t xml:space="preserve">Scope of Application: </w:t>
+      </w:r>
+      <w:r>
+        <w:rPr>
+          <w:rFonts w:ascii="Avenir Book" w:hAnsi="Avenir Book"/>
           <w:u w:val="single"/>
           <w:lang w:val="en-US"/>
         </w:rPr>
-        <w:t xml:space="preserve">: </w:t>
-      </w:r>
-      <w:r>
-        <w:rPr>
-          <w:u w:val="single"/>
-          <w:lang w:val="en-US"/>
-        </w:rPr>
         <w:br/>
       </w:r>
       <w:r>
         <w:rPr>
+          <w:rFonts w:ascii="Avenir Book" w:hAnsi="Avenir Book"/>
           <w:lang w:val="en-US"/>
         </w:rPr>
         <w:t>Business Needs</w:t>
       </w:r>
       <w:r>
         <w:rPr>
+          <w:rFonts w:ascii="Avenir Book" w:hAnsi="Avenir Book"/>
           <w:lang w:val="en-US"/>
         </w:rPr>
         <w:br/>
@@ -7536,23 +7568,18 @@
           <w:numId w:val="12"/>
         </w:numPr>
         <w:rPr>
+          <w:rFonts w:ascii="Avenir Book" w:hAnsi="Avenir Book"/>
           <w:u w:val="single"/>
           <w:lang w:val="en-US"/>
         </w:rPr>
       </w:pPr>
       <w:r>
         <w:rPr>
+          <w:rFonts w:ascii="Avenir Book" w:hAnsi="Avenir Book"/>
           <w:u w:val="single"/>
           <w:lang w:val="en-US"/>
         </w:rPr>
-        <w:t xml:space="preserve">Measurable </w:t>
-      </w:r>
-      <w:r>
-        <w:rPr>
-          <w:u w:val="single"/>
-          <w:lang w:val="en-US"/>
-        </w:rPr>
-        <w:t>Success Criteria</w:t>
+        <w:t>Measurable Success Criteria</w:t>
       </w:r>
     </w:p>
     <w:p>
@@ -7563,20 +7590,16 @@
           <w:numId w:val="12"/>
         </w:numPr>
         <w:rPr>
-          <w:lang w:val="en-US"/>
-        </w:rPr>
-      </w:pPr>
-      <w:r>
-        <w:rPr>
-          <w:lang w:val="en-US"/>
-        </w:rPr>
-        <w:t>Business Success Criteria</w:t>
-      </w:r>
-      <w:r>
-        <w:rPr>
-          <w:lang w:val="en-US"/>
-        </w:rPr>
-        <w:t xml:space="preserve">: </w:t>
+          <w:rFonts w:ascii="Avenir Book" w:hAnsi="Avenir Book"/>
+          <w:lang w:val="en-US"/>
+        </w:rPr>
+      </w:pPr>
+      <w:r>
+        <w:rPr>
+          <w:rFonts w:ascii="Avenir Book" w:hAnsi="Avenir Book"/>
+          <w:lang w:val="en-US"/>
+        </w:rPr>
+        <w:t xml:space="preserve">Business Success Criteria: </w:t>
       </w:r>
     </w:p>
     <w:p>
@@ -7587,11 +7610,13 @@
           <w:numId w:val="12"/>
         </w:numPr>
         <w:rPr>
-          <w:lang w:val="en-US"/>
-        </w:rPr>
-      </w:pPr>
-      <w:r>
-        <w:rPr>
+          <w:rFonts w:ascii="Avenir Book" w:hAnsi="Avenir Book"/>
+          <w:lang w:val="en-US"/>
+        </w:rPr>
+      </w:pPr>
+      <w:r>
+        <w:rPr>
+          <w:rFonts w:ascii="Avenir Book" w:hAnsi="Avenir Book"/>
           <w:i/>
           <w:iCs/>
           <w:lang w:val="en-US"/>
@@ -7600,6 +7625,7 @@
       </w:r>
       <w:r>
         <w:rPr>
+          <w:rFonts w:ascii="Avenir Book" w:hAnsi="Avenir Book"/>
           <w:lang w:val="en-US"/>
         </w:rPr>
         <w:t>Purpose and Success Criteria from a business point of view</w:t>
@@ -7613,11 +7639,13 @@
           <w:numId w:val="12"/>
         </w:numPr>
         <w:rPr>
-          <w:lang w:val="en-US"/>
-        </w:rPr>
-      </w:pPr>
-      <w:r>
-        <w:rPr>
+          <w:rFonts w:ascii="Avenir Book" w:hAnsi="Avenir Book"/>
+          <w:lang w:val="en-US"/>
+        </w:rPr>
+      </w:pPr>
+      <w:r>
+        <w:rPr>
+          <w:rFonts w:ascii="Avenir Book" w:hAnsi="Avenir Book"/>
           <w:lang w:val="en-US"/>
         </w:rPr>
         <w:t>ML Success Criteria:</w:t>
@@ -7631,11 +7659,13 @@
           <w:numId w:val="12"/>
         </w:numPr>
         <w:rPr>
-          <w:lang w:val="en-US"/>
-        </w:rPr>
-      </w:pPr>
-      <w:r>
-        <w:rPr>
+          <w:rFonts w:ascii="Avenir Book" w:hAnsi="Avenir Book"/>
+          <w:lang w:val="en-US"/>
+        </w:rPr>
+      </w:pPr>
+      <w:r>
+        <w:rPr>
+          <w:rFonts w:ascii="Avenir Book" w:hAnsi="Avenir Book"/>
           <w:lang w:val="en-US"/>
         </w:rPr>
         <w:t>Define minimum acceptable level of performance to meet the business goals</w:t>
@@ -7649,11 +7679,13 @@
           <w:numId w:val="12"/>
         </w:numPr>
         <w:rPr>
-          <w:lang w:val="en-US"/>
-        </w:rPr>
-      </w:pPr>
-      <w:r>
-        <w:rPr>
+          <w:rFonts w:ascii="Avenir Book" w:hAnsi="Avenir Book"/>
+          <w:lang w:val="en-US"/>
+        </w:rPr>
+      </w:pPr>
+      <w:r>
+        <w:rPr>
+          <w:rFonts w:ascii="Avenir Book" w:hAnsi="Avenir Book"/>
           <w:lang w:val="en-US"/>
         </w:rPr>
         <w:t>Economic Success Criteria</w:t>
@@ -7667,17 +7699,20 @@
           <w:numId w:val="12"/>
         </w:numPr>
         <w:rPr>
-          <w:lang w:val="en-US"/>
-        </w:rPr>
-      </w:pPr>
-      <w:r>
-        <w:rPr>
+          <w:rFonts w:ascii="Avenir Book" w:hAnsi="Avenir Book"/>
+          <w:lang w:val="en-US"/>
+        </w:rPr>
+      </w:pPr>
+      <w:r>
+        <w:rPr>
+          <w:rFonts w:ascii="Avenir Book" w:hAnsi="Avenir Book"/>
           <w:lang w:val="en-US"/>
         </w:rPr>
         <w:t>Objective ML Success by Introduction of KPI(s)</w:t>
       </w:r>
       <w:r>
         <w:rPr>
+          <w:rFonts w:ascii="Avenir Book" w:hAnsi="Avenir Book"/>
           <w:lang w:val="en-US"/>
         </w:rPr>
         <w:br/>
@@ -7691,12 +7726,14 @@
           <w:numId w:val="12"/>
         </w:numPr>
         <w:rPr>
+          <w:rFonts w:ascii="Avenir Book" w:hAnsi="Avenir Book"/>
           <w:u w:val="single"/>
           <w:lang w:val="en-US"/>
         </w:rPr>
       </w:pPr>
       <w:r>
         <w:rPr>
+          <w:rFonts w:ascii="Avenir Book" w:hAnsi="Avenir Book"/>
           <w:u w:val="single"/>
           <w:lang w:val="en-US"/>
         </w:rPr>
@@ -7711,11 +7748,13 @@
           <w:numId w:val="12"/>
         </w:numPr>
         <w:rPr>
-          <w:lang w:val="en-US"/>
-        </w:rPr>
-      </w:pPr>
-      <w:r>
-        <w:rPr>
+          <w:rFonts w:ascii="Avenir Book" w:hAnsi="Avenir Book"/>
+          <w:lang w:val="en-US"/>
+        </w:rPr>
+      </w:pPr>
+      <w:r>
+        <w:rPr>
+          <w:rFonts w:ascii="Avenir Book" w:hAnsi="Avenir Book"/>
           <w:lang w:val="en-US"/>
         </w:rPr>
         <w:t>Applicability of ML Technology</w:t>
@@ -7729,11 +7768,13 @@
           <w:numId w:val="12"/>
         </w:numPr>
         <w:rPr>
-          <w:lang w:val="en-US"/>
-        </w:rPr>
-      </w:pPr>
-      <w:r>
-        <w:rPr>
+          <w:rFonts w:ascii="Avenir Book" w:hAnsi="Avenir Book"/>
+          <w:lang w:val="en-US"/>
+        </w:rPr>
+      </w:pPr>
+      <w:r>
+        <w:rPr>
+          <w:rFonts w:ascii="Avenir Book" w:hAnsi="Avenir Book"/>
           <w:lang w:val="en-US"/>
         </w:rPr>
         <w:t>Legal Constraints</w:t>
@@ -7747,11 +7788,13 @@
           <w:numId w:val="12"/>
         </w:numPr>
         <w:rPr>
-          <w:lang w:val="en-US"/>
-        </w:rPr>
-      </w:pPr>
-      <w:r>
-        <w:rPr>
+          <w:rFonts w:ascii="Avenir Book" w:hAnsi="Avenir Book"/>
+          <w:lang w:val="en-US"/>
+        </w:rPr>
+      </w:pPr>
+      <w:r>
+        <w:rPr>
+          <w:rFonts w:ascii="Avenir Book" w:hAnsi="Avenir Book"/>
           <w:lang w:val="en-US"/>
         </w:rPr>
         <w:t>Requirements on the application</w:t>
@@ -7765,11 +7808,13 @@
           <w:numId w:val="12"/>
         </w:numPr>
         <w:rPr>
-          <w:lang w:val="en-US"/>
-        </w:rPr>
-      </w:pPr>
-      <w:r>
-        <w:rPr>
+          <w:rFonts w:ascii="Avenir Book" w:hAnsi="Avenir Book"/>
+          <w:lang w:val="en-US"/>
+        </w:rPr>
+      </w:pPr>
+      <w:r>
+        <w:rPr>
+          <w:rFonts w:ascii="Avenir Book" w:hAnsi="Avenir Book"/>
           <w:lang w:val="en-US"/>
         </w:rPr>
         <w:t>Robustness</w:t>
@@ -7783,11 +7828,13 @@
           <w:numId w:val="12"/>
         </w:numPr>
         <w:rPr>
-          <w:lang w:val="en-US"/>
-        </w:rPr>
-      </w:pPr>
-      <w:r>
-        <w:rPr>
+          <w:rFonts w:ascii="Avenir Book" w:hAnsi="Avenir Book"/>
+          <w:lang w:val="en-US"/>
+        </w:rPr>
+      </w:pPr>
+      <w:r>
+        <w:rPr>
+          <w:rFonts w:ascii="Avenir Book" w:hAnsi="Avenir Book"/>
           <w:lang w:val="en-US"/>
         </w:rPr>
         <w:t>Scalability</w:t>
@@ -7801,11 +7848,13 @@
           <w:numId w:val="12"/>
         </w:numPr>
         <w:rPr>
-          <w:lang w:val="en-US"/>
-        </w:rPr>
-      </w:pPr>
-      <w:r>
-        <w:rPr>
+          <w:rFonts w:ascii="Avenir Book" w:hAnsi="Avenir Book"/>
+          <w:lang w:val="en-US"/>
+        </w:rPr>
+      </w:pPr>
+      <w:r>
+        <w:rPr>
+          <w:rFonts w:ascii="Avenir Book" w:hAnsi="Avenir Book"/>
           <w:lang w:val="en-US"/>
         </w:rPr>
         <w:t>Explainability</w:t>
@@ -7819,11 +7868,13 @@
           <w:numId w:val="12"/>
         </w:numPr>
         <w:rPr>
-          <w:lang w:val="en-US"/>
-        </w:rPr>
-      </w:pPr>
-      <w:r>
-        <w:rPr>
+          <w:rFonts w:ascii="Avenir Book" w:hAnsi="Avenir Book"/>
+          <w:lang w:val="en-US"/>
+        </w:rPr>
+      </w:pPr>
+      <w:r>
+        <w:rPr>
+          <w:rFonts w:ascii="Avenir Book" w:hAnsi="Avenir Book"/>
           <w:lang w:val="en-US"/>
         </w:rPr>
         <w:t>Resource Demand</w:t>
@@ -7834,6 +7885,7 @@
         <w:pStyle w:val="ListParagraph"/>
         <w:ind w:left="2160"/>
         <w:rPr>
+          <w:rFonts w:ascii="Avenir Book" w:hAnsi="Avenir Book"/>
           <w:highlight w:val="yellow"/>
           <w:lang w:val="en-US"/>
         </w:rPr>
@@ -7847,12 +7899,14 @@
           <w:numId w:val="12"/>
         </w:numPr>
         <w:rPr>
+          <w:rFonts w:ascii="Avenir Book" w:hAnsi="Avenir Book"/>
           <w:u w:val="single"/>
           <w:lang w:val="en-US"/>
         </w:rPr>
       </w:pPr>
       <w:r>
         <w:rPr>
+          <w:rFonts w:ascii="Avenir Book" w:hAnsi="Avenir Book"/>
           <w:u w:val="single"/>
           <w:lang w:val="en-US"/>
         </w:rPr>
@@ -7867,12 +7921,14 @@
           <w:numId w:val="12"/>
         </w:numPr>
         <w:rPr>
+          <w:rFonts w:ascii="Avenir Book" w:hAnsi="Avenir Book"/>
           <w:u w:val="single"/>
           <w:lang w:val="en-US"/>
         </w:rPr>
       </w:pPr>
       <w:r>
         <w:rPr>
+          <w:rFonts w:ascii="Avenir Book" w:hAnsi="Avenir Book"/>
           <w:lang w:val="en-US"/>
         </w:rPr>
         <w:t>Data Collection Plan</w:t>
@@ -7886,12 +7942,14 @@
           <w:numId w:val="12"/>
         </w:numPr>
         <w:rPr>
+          <w:rFonts w:ascii="Avenir Book" w:hAnsi="Avenir Book"/>
           <w:u w:val="single"/>
           <w:lang w:val="en-US"/>
         </w:rPr>
       </w:pPr>
       <w:r>
         <w:rPr>
+          <w:rFonts w:ascii="Avenir Book" w:hAnsi="Avenir Book"/>
           <w:lang w:val="en-US"/>
         </w:rPr>
         <w:t>In terms of Cost and Time needed to collect enough consistent data</w:t>
@@ -7905,12 +7963,14 @@
           <w:numId w:val="12"/>
         </w:numPr>
         <w:rPr>
+          <w:rFonts w:ascii="Avenir Book" w:hAnsi="Avenir Book"/>
           <w:u w:val="single"/>
           <w:lang w:val="en-US"/>
         </w:rPr>
       </w:pPr>
       <w:r>
         <w:rPr>
+          <w:rFonts w:ascii="Avenir Book" w:hAnsi="Avenir Book"/>
           <w:lang w:val="en-US"/>
         </w:rPr>
         <w:t>Data Version Control</w:t>
@@ -7924,12 +7984,14 @@
           <w:numId w:val="12"/>
         </w:numPr>
         <w:rPr>
+          <w:rFonts w:ascii="Avenir Book" w:hAnsi="Avenir Book"/>
           <w:u w:val="single"/>
           <w:lang w:val="en-US"/>
         </w:rPr>
       </w:pPr>
       <w:r>
         <w:rPr>
+          <w:rFonts w:ascii="Avenir Book" w:hAnsi="Avenir Book"/>
           <w:lang w:val="en-US"/>
         </w:rPr>
         <w:t xml:space="preserve">Data is collected </w:t>
@@ -7937,6 +7999,7 @@
       <w:proofErr w:type="gramStart"/>
       <w:r>
         <w:rPr>
+          <w:rFonts w:ascii="Avenir Book" w:hAnsi="Avenir Book"/>
           <w:lang w:val="en-US"/>
         </w:rPr>
         <w:t>iteratively,</w:t>
@@ -7944,12 +8007,14 @@
       <w:proofErr w:type="gramEnd"/>
       <w:r>
         <w:rPr>
+          <w:rFonts w:ascii="Avenir Book" w:hAnsi="Avenir Book"/>
           <w:lang w:val="en-US"/>
         </w:rPr>
         <w:t xml:space="preserve"> hence (planed) modifications of the data set should be documented</w:t>
       </w:r>
       <w:r>
         <w:rPr>
+          <w:rFonts w:ascii="Avenir Book" w:hAnsi="Avenir Book"/>
           <w:lang w:val="en-US"/>
         </w:rPr>
         <w:br/>
@@ -7963,12 +8028,14 @@
           <w:numId w:val="12"/>
         </w:numPr>
         <w:rPr>
+          <w:rFonts w:ascii="Avenir Book" w:hAnsi="Avenir Book"/>
           <w:u w:val="single"/>
           <w:lang w:val="en-US"/>
         </w:rPr>
       </w:pPr>
       <w:r>
         <w:rPr>
+          <w:rFonts w:ascii="Avenir Book" w:hAnsi="Avenir Book"/>
           <w:u w:val="single"/>
           <w:lang w:val="en-US"/>
         </w:rPr>
@@ -7983,11 +8050,13 @@
           <w:numId w:val="12"/>
         </w:numPr>
         <w:rPr>
-          <w:lang w:val="en-US"/>
-        </w:rPr>
-      </w:pPr>
-      <w:r>
-        <w:rPr>
+          <w:rFonts w:ascii="Avenir Book" w:hAnsi="Avenir Book"/>
+          <w:lang w:val="en-US"/>
+        </w:rPr>
+      </w:pPr>
+      <w:r>
+        <w:rPr>
+          <w:rFonts w:ascii="Avenir Book" w:hAnsi="Avenir Book"/>
           <w:lang w:val="en-US"/>
         </w:rPr>
         <w:t>Data Description</w:t>
@@ -8001,17 +8070,28 @@
           <w:numId w:val="12"/>
         </w:numPr>
         <w:rPr>
-          <w:lang w:val="en-US"/>
-        </w:rPr>
-      </w:pPr>
-      <w:r>
-        <w:rPr>
-          <w:lang w:val="en-US"/>
-        </w:rPr>
-        <w:t>Expert Knowledge regarding data sets like expected value ranges of features, maximum number of missing values. Guide to identify non-plausible data</w:t>
-      </w:r>
-      <w:r>
-        <w:rPr>
+          <w:rFonts w:ascii="Avenir Book" w:hAnsi="Avenir Book"/>
+          <w:lang w:val="en-US"/>
+        </w:rPr>
+      </w:pPr>
+      <w:r>
+        <w:rPr>
+          <w:rFonts w:ascii="Avenir Book" w:hAnsi="Avenir Book"/>
+          <w:lang w:val="en-US"/>
+        </w:rPr>
+        <w:t xml:space="preserve">Expert Knowledge regarding data sets like expected value ranges of features, maximum number of missing </w:t>
+      </w:r>
+      <w:r>
+        <w:rPr>
+          <w:rFonts w:ascii="Avenir Book" w:hAnsi="Avenir Book"/>
+          <w:lang w:val="en-US"/>
+        </w:rPr>
+        <w:lastRenderedPageBreak/>
+        <w:t>values. Guide to identify non-plausible data</w:t>
+      </w:r>
+      <w:r>
+        <w:rPr>
+          <w:rFonts w:ascii="Avenir Book" w:hAnsi="Avenir Book"/>
           <w:lang w:val="en-US"/>
         </w:rPr>
         <w:br/>
@@ -8025,29 +8105,20 @@
           <w:numId w:val="12"/>
         </w:numPr>
         <w:rPr>
-          <w:lang w:val="en-US"/>
-        </w:rPr>
-      </w:pPr>
-      <w:r>
-        <w:rPr>
-          <w:lang w:val="en-US"/>
-        </w:rPr>
-        <w:t xml:space="preserve">Data </w:t>
-      </w:r>
-      <w:r>
-        <w:rPr>
-          <w:lang w:val="en-US"/>
-        </w:rPr>
-        <w:t>R</w:t>
-      </w:r>
-      <w:r>
-        <w:rPr>
-          <w:lang w:val="en-US"/>
-        </w:rPr>
-        <w:t>equirements</w:t>
-      </w:r>
-      <w:r>
-        <w:rPr>
+          <w:rFonts w:ascii="Avenir Book" w:hAnsi="Avenir Book"/>
+          <w:lang w:val="en-US"/>
+        </w:rPr>
+      </w:pPr>
+      <w:r>
+        <w:rPr>
+          <w:rFonts w:ascii="Avenir Book" w:hAnsi="Avenir Book"/>
+          <w:lang w:val="en-US"/>
+        </w:rPr>
+        <w:t>Data Requirements</w:t>
+      </w:r>
+      <w:r>
+        <w:rPr>
+          <w:rFonts w:ascii="Avenir Book" w:hAnsi="Avenir Book"/>
           <w:lang w:val="en-US"/>
         </w:rPr>
         <w:br/>
@@ -8061,11 +8132,13 @@
           <w:numId w:val="12"/>
         </w:numPr>
         <w:rPr>
-          <w:lang w:val="en-US"/>
-        </w:rPr>
-      </w:pPr>
-      <w:r>
-        <w:rPr>
+          <w:rFonts w:ascii="Avenir Book" w:hAnsi="Avenir Book"/>
+          <w:lang w:val="en-US"/>
+        </w:rPr>
+      </w:pPr>
+      <w:r>
+        <w:rPr>
+          <w:rFonts w:ascii="Avenir Book" w:hAnsi="Avenir Book"/>
           <w:lang w:val="en-US"/>
         </w:rPr>
         <w:t>Data Verification</w:t>
@@ -8079,14 +8152,15 @@
           <w:numId w:val="12"/>
         </w:numPr>
         <w:rPr>
-          <w:lang w:val="en-US"/>
-        </w:rPr>
-      </w:pPr>
-      <w:r>
-        <w:rPr>
-          <w:lang w:val="en-US"/>
-        </w:rPr>
-        <w:lastRenderedPageBreak/>
+          <w:rFonts w:ascii="Avenir Book" w:hAnsi="Avenir Book"/>
+          <w:lang w:val="en-US"/>
+        </w:rPr>
+      </w:pPr>
+      <w:r>
+        <w:rPr>
+          <w:rFonts w:ascii="Avenir Book" w:hAnsi="Avenir Book"/>
+          <w:lang w:val="en-US"/>
+        </w:rPr>
         <w:t>Initial data, added data &amp; production data must be checked according to the requirements</w:t>
       </w:r>
     </w:p>
@@ -8098,23 +8172,27 @@
           <w:numId w:val="12"/>
         </w:numPr>
         <w:rPr>
-          <w:lang w:val="en-US"/>
-        </w:rPr>
-      </w:pPr>
-      <w:r>
-        <w:rPr>
+          <w:rFonts w:ascii="Avenir Book" w:hAnsi="Avenir Book"/>
+          <w:lang w:val="en-US"/>
+        </w:rPr>
+      </w:pPr>
+      <w:r>
+        <w:rPr>
+          <w:rFonts w:ascii="Avenir Book" w:hAnsi="Avenir Book"/>
           <w:lang w:val="en-US"/>
         </w:rPr>
         <w:t>Review of Output Documents</w:t>
       </w:r>
       <w:r>
         <w:rPr>
+          <w:rFonts w:ascii="Avenir Book" w:hAnsi="Avenir Book"/>
           <w:lang w:val="en-US"/>
         </w:rPr>
         <w:br/>
       </w:r>
       <w:r>
         <w:rPr>
+          <w:rFonts w:ascii="Avenir Book" w:hAnsi="Avenir Book"/>
           <w:lang w:val="en-US"/>
         </w:rPr>
         <w:br/>
@@ -8128,6 +8206,7 @@
           <w:numId w:val="12"/>
         </w:numPr>
         <w:rPr>
+          <w:rFonts w:ascii="Avenir Book" w:hAnsi="Avenir Book"/>
           <w:b/>
           <w:bCs/>
           <w:lang w:val="en-US"/>
@@ -8135,6 +8214,7 @@
       </w:pPr>
       <w:r>
         <w:rPr>
+          <w:rFonts w:ascii="Avenir Book" w:hAnsi="Avenir Book"/>
           <w:b/>
           <w:bCs/>
           <w:lang w:val="en-US"/>
@@ -8150,11 +8230,13 @@
           <w:numId w:val="12"/>
         </w:numPr>
         <w:rPr>
-          <w:lang w:val="en-US"/>
-        </w:rPr>
-      </w:pPr>
-      <w:r>
-        <w:rPr>
+          <w:rFonts w:ascii="Avenir Book" w:hAnsi="Avenir Book"/>
+          <w:lang w:val="en-US"/>
+        </w:rPr>
+      </w:pPr>
+      <w:r>
+        <w:rPr>
+          <w:rFonts w:ascii="Avenir Book" w:hAnsi="Avenir Book"/>
           <w:lang w:val="en-US"/>
         </w:rPr>
         <w:t>Select Data</w:t>
@@ -8168,11 +8250,13 @@
           <w:numId w:val="12"/>
         </w:numPr>
         <w:rPr>
-          <w:lang w:val="en-US"/>
-        </w:rPr>
-      </w:pPr>
-      <w:r>
-        <w:rPr>
+          <w:rFonts w:ascii="Avenir Book" w:hAnsi="Avenir Book"/>
+          <w:lang w:val="en-US"/>
+        </w:rPr>
+      </w:pPr>
+      <w:r>
+        <w:rPr>
+          <w:rFonts w:ascii="Avenir Book" w:hAnsi="Avenir Book"/>
           <w:lang w:val="en-US"/>
         </w:rPr>
         <w:t>Select Features:</w:t>
@@ -8186,11 +8270,13 @@
           <w:numId w:val="12"/>
         </w:numPr>
         <w:rPr>
-          <w:lang w:val="en-US"/>
-        </w:rPr>
-      </w:pPr>
-      <w:r>
-        <w:rPr>
+          <w:rFonts w:ascii="Avenir Book" w:hAnsi="Avenir Book"/>
+          <w:lang w:val="en-US"/>
+        </w:rPr>
+      </w:pPr>
+      <w:r>
+        <w:rPr>
+          <w:rFonts w:ascii="Avenir Book" w:hAnsi="Avenir Book"/>
           <w:lang w:val="en-US"/>
         </w:rPr>
         <w:t xml:space="preserve">Can be separated in three categories: </w:t>
@@ -8204,11 +8290,13 @@
           <w:numId w:val="12"/>
         </w:numPr>
         <w:rPr>
-          <w:lang w:val="en-US"/>
-        </w:rPr>
-      </w:pPr>
-      <w:r>
-        <w:rPr>
+          <w:rFonts w:ascii="Avenir Book" w:hAnsi="Avenir Book"/>
+          <w:lang w:val="en-US"/>
+        </w:rPr>
+      </w:pPr>
+      <w:r>
+        <w:rPr>
+          <w:rFonts w:ascii="Avenir Book" w:hAnsi="Avenir Book"/>
           <w:lang w:val="en-US"/>
         </w:rPr>
         <w:t>Filter Methods</w:t>
@@ -8222,11 +8310,13 @@
           <w:numId w:val="12"/>
         </w:numPr>
         <w:rPr>
-          <w:lang w:val="en-US"/>
-        </w:rPr>
-      </w:pPr>
-      <w:r>
-        <w:rPr>
+          <w:rFonts w:ascii="Avenir Book" w:hAnsi="Avenir Book"/>
+          <w:lang w:val="en-US"/>
+        </w:rPr>
+      </w:pPr>
+      <w:r>
+        <w:rPr>
+          <w:rFonts w:ascii="Avenir Book" w:hAnsi="Avenir Book"/>
           <w:lang w:val="en-US"/>
         </w:rPr>
         <w:t>Wrapper Methods</w:t>
@@ -8240,11 +8330,13 @@
           <w:numId w:val="12"/>
         </w:numPr>
         <w:rPr>
-          <w:lang w:val="en-US"/>
-        </w:rPr>
-      </w:pPr>
-      <w:r>
-        <w:rPr>
+          <w:rFonts w:ascii="Avenir Book" w:hAnsi="Avenir Book"/>
+          <w:lang w:val="en-US"/>
+        </w:rPr>
+      </w:pPr>
+      <w:r>
+        <w:rPr>
+          <w:rFonts w:ascii="Avenir Book" w:hAnsi="Avenir Book"/>
           <w:lang w:val="en-US"/>
         </w:rPr>
         <w:t>Embedded Methods</w:t>
@@ -8258,16 +8350,21 @@
           <w:numId w:val="12"/>
         </w:numPr>
         <w:rPr>
-          <w:lang w:val="en-US"/>
-        </w:rPr>
-      </w:pPr>
-      <w:r>
-        <w:rPr>
+          <w:rFonts w:ascii="Avenir Book" w:hAnsi="Avenir Book"/>
+          <w:lang w:val="en-US"/>
+        </w:rPr>
+      </w:pPr>
+      <w:r>
+        <w:rPr>
+          <w:rFonts w:ascii="Avenir Book" w:hAnsi="Avenir Book"/>
           <w:lang w:val="en-US"/>
         </w:rPr>
         <w:t>Would be good to have someone with expert knowledge have a look at it again.</w:t>
       </w:r>
       <w:r>
+        <w:rPr>
+          <w:rFonts w:ascii="Avenir Book" w:hAnsi="Avenir Book"/>
+        </w:rPr>
         <w:br/>
       </w:r>
     </w:p>
@@ -8279,11 +8376,13 @@
           <w:numId w:val="12"/>
         </w:numPr>
         <w:rPr>
-          <w:lang w:val="en-US"/>
-        </w:rPr>
-      </w:pPr>
-      <w:r>
-        <w:rPr>
+          <w:rFonts w:ascii="Avenir Book" w:hAnsi="Avenir Book"/>
+          <w:lang w:val="en-US"/>
+        </w:rPr>
+      </w:pPr>
+      <w:r>
+        <w:rPr>
+          <w:rFonts w:ascii="Avenir Book" w:hAnsi="Avenir Book"/>
           <w:lang w:val="en-US"/>
         </w:rPr>
         <w:t>Data Selection</w:t>
@@ -8297,11 +8396,13 @@
           <w:numId w:val="12"/>
         </w:numPr>
         <w:rPr>
-          <w:lang w:val="en-US"/>
-        </w:rPr>
-      </w:pPr>
-      <w:r>
-        <w:rPr>
+          <w:rFonts w:ascii="Avenir Book" w:hAnsi="Avenir Book"/>
+          <w:lang w:val="en-US"/>
+        </w:rPr>
+      </w:pPr>
+      <w:r>
+        <w:rPr>
+          <w:rFonts w:ascii="Avenir Book" w:hAnsi="Avenir Book"/>
           <w:lang w:val="en-US"/>
         </w:rPr>
         <w:t>Discarding features/samples should be well documented and strictly be based on objective quality criteria’s</w:t>
@@ -8315,11 +8416,13 @@
           <w:numId w:val="12"/>
         </w:numPr>
         <w:rPr>
-          <w:lang w:val="en-US"/>
-        </w:rPr>
-      </w:pPr>
-      <w:r>
-        <w:rPr>
+          <w:rFonts w:ascii="Avenir Book" w:hAnsi="Avenir Book"/>
+          <w:lang w:val="en-US"/>
+        </w:rPr>
+      </w:pPr>
+      <w:r>
+        <w:rPr>
+          <w:rFonts w:ascii="Avenir Book" w:hAnsi="Avenir Book"/>
           <w:lang w:val="en-US"/>
         </w:rPr>
         <w:t>Unbalanced Classes</w:t>
@@ -8333,11 +8436,13 @@
           <w:numId w:val="12"/>
         </w:numPr>
         <w:rPr>
-          <w:lang w:val="en-US"/>
-        </w:rPr>
-      </w:pPr>
-      <w:r>
-        <w:rPr>
+          <w:rFonts w:ascii="Avenir Book" w:hAnsi="Avenir Book"/>
+          <w:lang w:val="en-US"/>
+        </w:rPr>
+      </w:pPr>
+      <w:r>
+        <w:rPr>
+          <w:rFonts w:ascii="Avenir Book" w:hAnsi="Avenir Book"/>
           <w:lang w:val="en-US"/>
         </w:rPr>
         <w:t>Clean Data</w:t>
@@ -8351,11 +8456,13 @@
           <w:numId w:val="12"/>
         </w:numPr>
         <w:rPr>
-          <w:lang w:val="en-US"/>
-        </w:rPr>
-      </w:pPr>
-      <w:r>
-        <w:rPr>
+          <w:rFonts w:ascii="Avenir Book" w:hAnsi="Avenir Book"/>
+          <w:lang w:val="en-US"/>
+        </w:rPr>
+      </w:pPr>
+      <w:r>
+        <w:rPr>
+          <w:rFonts w:ascii="Avenir Book" w:hAnsi="Avenir Book"/>
           <w:lang w:val="en-US"/>
         </w:rPr>
         <w:t>Noise reduction</w:t>
@@ -8369,11 +8476,13 @@
           <w:numId w:val="12"/>
         </w:numPr>
         <w:rPr>
-          <w:lang w:val="en-US"/>
-        </w:rPr>
-      </w:pPr>
-      <w:r>
-        <w:rPr>
+          <w:rFonts w:ascii="Avenir Book" w:hAnsi="Avenir Book"/>
+          <w:lang w:val="en-US"/>
+        </w:rPr>
+      </w:pPr>
+      <w:r>
+        <w:rPr>
+          <w:rFonts w:ascii="Avenir Book" w:hAnsi="Avenir Book"/>
           <w:lang w:val="en-US"/>
         </w:rPr>
         <w:t>Data imputation</w:t>
@@ -8387,11 +8496,13 @@
           <w:numId w:val="12"/>
         </w:numPr>
         <w:rPr>
-          <w:lang w:val="en-US"/>
-        </w:rPr>
-      </w:pPr>
-      <w:r>
-        <w:rPr>
+          <w:rFonts w:ascii="Avenir Book" w:hAnsi="Avenir Book"/>
+          <w:lang w:val="en-US"/>
+        </w:rPr>
+      </w:pPr>
+      <w:r>
+        <w:rPr>
+          <w:rFonts w:ascii="Avenir Book" w:hAnsi="Avenir Book"/>
           <w:lang w:val="en-US"/>
         </w:rPr>
         <w:t>Construct Data</w:t>
@@ -8405,11 +8516,13 @@
           <w:numId w:val="12"/>
         </w:numPr>
         <w:rPr>
-          <w:lang w:val="en-US"/>
-        </w:rPr>
-      </w:pPr>
-      <w:r>
-        <w:rPr>
+          <w:rFonts w:ascii="Avenir Book" w:hAnsi="Avenir Book"/>
+          <w:lang w:val="en-US"/>
+        </w:rPr>
+      </w:pPr>
+      <w:r>
+        <w:rPr>
+          <w:rFonts w:ascii="Avenir Book" w:hAnsi="Avenir Book"/>
           <w:lang w:val="en-US"/>
         </w:rPr>
         <w:t>Feature Engineering</w:t>
@@ -8423,11 +8536,13 @@
           <w:numId w:val="12"/>
         </w:numPr>
         <w:rPr>
-          <w:lang w:val="en-US"/>
-        </w:rPr>
-      </w:pPr>
-      <w:r>
-        <w:rPr>
+          <w:rFonts w:ascii="Avenir Book" w:hAnsi="Avenir Book"/>
+          <w:lang w:val="en-US"/>
+        </w:rPr>
+      </w:pPr>
+      <w:r>
+        <w:rPr>
+          <w:rFonts w:ascii="Avenir Book" w:hAnsi="Avenir Book"/>
           <w:lang w:val="en-US"/>
         </w:rPr>
         <w:t>Data augmentation</w:t>
@@ -8441,11 +8556,13 @@
           <w:numId w:val="12"/>
         </w:numPr>
         <w:rPr>
-          <w:lang w:val="en-US"/>
-        </w:rPr>
-      </w:pPr>
-      <w:r>
-        <w:rPr>
+          <w:rFonts w:ascii="Avenir Book" w:hAnsi="Avenir Book"/>
+          <w:lang w:val="en-US"/>
+        </w:rPr>
+      </w:pPr>
+      <w:r>
+        <w:rPr>
+          <w:rFonts w:ascii="Avenir Book" w:hAnsi="Avenir Book"/>
           <w:lang w:val="en-US"/>
         </w:rPr>
         <w:t>Standardized Data</w:t>
@@ -8459,11 +8576,13 @@
           <w:numId w:val="12"/>
         </w:numPr>
         <w:rPr>
-          <w:lang w:val="en-US"/>
-        </w:rPr>
-      </w:pPr>
-      <w:r>
-        <w:rPr>
+          <w:rFonts w:ascii="Avenir Book" w:hAnsi="Avenir Book"/>
+          <w:lang w:val="en-US"/>
+        </w:rPr>
+      </w:pPr>
+      <w:r>
+        <w:rPr>
+          <w:rFonts w:ascii="Avenir Book" w:hAnsi="Avenir Book"/>
           <w:lang w:val="en-US"/>
         </w:rPr>
         <w:t>File Format</w:t>
@@ -8477,17 +8596,20 @@
           <w:numId w:val="12"/>
         </w:numPr>
         <w:rPr>
-          <w:lang w:val="en-US"/>
-        </w:rPr>
-      </w:pPr>
-      <w:r>
-        <w:rPr>
+          <w:rFonts w:ascii="Avenir Book" w:hAnsi="Avenir Book"/>
+          <w:lang w:val="en-US"/>
+        </w:rPr>
+      </w:pPr>
+      <w:r>
+        <w:rPr>
+          <w:rFonts w:ascii="Avenir Book" w:hAnsi="Avenir Book"/>
           <w:lang w:val="en-US"/>
         </w:rPr>
         <w:t>Normalisation</w:t>
       </w:r>
       <w:r>
         <w:rPr>
+          <w:rFonts w:ascii="Avenir Book" w:hAnsi="Avenir Book"/>
           <w:lang w:val="en-US"/>
         </w:rPr>
         <w:br/>
@@ -8501,6 +8623,7 @@
           <w:numId w:val="12"/>
         </w:numPr>
         <w:rPr>
+          <w:rFonts w:ascii="Avenir Book" w:hAnsi="Avenir Book"/>
           <w:b/>
           <w:bCs/>
           <w:lang w:val="en-US"/>
@@ -8508,6 +8631,7 @@
       </w:pPr>
       <w:r>
         <w:rPr>
+          <w:rFonts w:ascii="Avenir Book" w:hAnsi="Avenir Book"/>
           <w:b/>
           <w:bCs/>
           <w:lang w:val="en-US"/>
@@ -8523,11 +8647,13 @@
           <w:numId w:val="12"/>
         </w:numPr>
         <w:rPr>
-          <w:lang w:val="en-US"/>
-        </w:rPr>
-      </w:pPr>
-      <w:r>
-        <w:rPr>
+          <w:rFonts w:ascii="Avenir Book" w:hAnsi="Avenir Book"/>
+          <w:lang w:val="en-US"/>
+        </w:rPr>
+      </w:pPr>
+      <w:r>
+        <w:rPr>
+          <w:rFonts w:ascii="Avenir Book" w:hAnsi="Avenir Book"/>
           <w:lang w:val="en-US"/>
         </w:rPr>
         <w:t>Literature Research on similar Problems</w:t>
@@ -8541,11 +8667,13 @@
           <w:numId w:val="12"/>
         </w:numPr>
         <w:rPr>
-          <w:lang w:val="en-US"/>
-        </w:rPr>
-      </w:pPr>
-      <w:r>
-        <w:rPr>
+          <w:rFonts w:ascii="Avenir Book" w:hAnsi="Avenir Book"/>
+          <w:lang w:val="en-US"/>
+        </w:rPr>
+      </w:pPr>
+      <w:r>
+        <w:rPr>
+          <w:rFonts w:ascii="Avenir Book" w:hAnsi="Avenir Book"/>
           <w:lang w:val="en-US"/>
         </w:rPr>
         <w:t>Define Quality Measures of the model</w:t>
@@ -8559,11 +8687,13 @@
           <w:numId w:val="12"/>
         </w:numPr>
         <w:rPr>
-          <w:lang w:val="en-US"/>
-        </w:rPr>
-      </w:pPr>
-      <w:r>
-        <w:rPr>
+          <w:rFonts w:ascii="Avenir Book" w:hAnsi="Avenir Book"/>
+          <w:lang w:val="en-US"/>
+        </w:rPr>
+      </w:pPr>
+      <w:r>
+        <w:rPr>
+          <w:rFonts w:ascii="Avenir Book" w:hAnsi="Avenir Book"/>
           <w:lang w:val="en-US"/>
         </w:rPr>
         <w:t>Robustness</w:t>
@@ -8577,11 +8707,13 @@
           <w:numId w:val="12"/>
         </w:numPr>
         <w:rPr>
-          <w:lang w:val="en-US"/>
-        </w:rPr>
-      </w:pPr>
-      <w:r>
-        <w:rPr>
+          <w:rFonts w:ascii="Avenir Book" w:hAnsi="Avenir Book"/>
+          <w:lang w:val="en-US"/>
+        </w:rPr>
+      </w:pPr>
+      <w:r>
+        <w:rPr>
+          <w:rFonts w:ascii="Avenir Book" w:hAnsi="Avenir Book"/>
           <w:lang w:val="en-US"/>
         </w:rPr>
         <w:t>Explainability</w:t>
@@ -8595,11 +8727,13 @@
           <w:numId w:val="12"/>
         </w:numPr>
         <w:rPr>
-          <w:lang w:val="en-US"/>
-        </w:rPr>
-      </w:pPr>
-      <w:r>
-        <w:rPr>
+          <w:rFonts w:ascii="Avenir Book" w:hAnsi="Avenir Book"/>
+          <w:lang w:val="en-US"/>
+        </w:rPr>
+      </w:pPr>
+      <w:r>
+        <w:rPr>
+          <w:rFonts w:ascii="Avenir Book" w:hAnsi="Avenir Book"/>
           <w:lang w:val="en-US"/>
         </w:rPr>
         <w:t>Scalability</w:t>
@@ -8613,11 +8747,13 @@
           <w:numId w:val="12"/>
         </w:numPr>
         <w:rPr>
-          <w:lang w:val="en-US"/>
-        </w:rPr>
-      </w:pPr>
-      <w:r>
-        <w:rPr>
+          <w:rFonts w:ascii="Avenir Book" w:hAnsi="Avenir Book"/>
+          <w:lang w:val="en-US"/>
+        </w:rPr>
+      </w:pPr>
+      <w:r>
+        <w:rPr>
+          <w:rFonts w:ascii="Avenir Book" w:hAnsi="Avenir Book"/>
           <w:lang w:val="en-US"/>
         </w:rPr>
         <w:t>Resource Demand</w:t>
@@ -8631,11 +8767,13 @@
           <w:numId w:val="12"/>
         </w:numPr>
         <w:rPr>
-          <w:lang w:val="en-US"/>
-        </w:rPr>
-      </w:pPr>
-      <w:r>
-        <w:rPr>
+          <w:rFonts w:ascii="Avenir Book" w:hAnsi="Avenir Book"/>
+          <w:lang w:val="en-US"/>
+        </w:rPr>
+      </w:pPr>
+      <w:r>
+        <w:rPr>
+          <w:rFonts w:ascii="Avenir Book" w:hAnsi="Avenir Book"/>
           <w:lang w:val="en-US"/>
         </w:rPr>
         <w:t>Model Complexity</w:t>
@@ -8649,13 +8787,16 @@
           <w:numId w:val="12"/>
         </w:numPr>
         <w:rPr>
-          <w:lang w:val="en-US"/>
-        </w:rPr>
-      </w:pPr>
-      <w:r>
-        <w:rPr>
-          <w:lang w:val="en-US"/>
-        </w:rPr>
+          <w:rFonts w:ascii="Avenir Book" w:hAnsi="Avenir Book"/>
+          <w:lang w:val="en-US"/>
+        </w:rPr>
+      </w:pPr>
+      <w:r>
+        <w:rPr>
+          <w:rFonts w:ascii="Avenir Book" w:hAnsi="Avenir Book"/>
+          <w:lang w:val="en-US"/>
+        </w:rPr>
+        <w:lastRenderedPageBreak/>
         <w:t>Model Selection</w:t>
       </w:r>
     </w:p>
@@ -8667,11 +8808,13 @@
           <w:numId w:val="12"/>
         </w:numPr>
         <w:rPr>
-          <w:lang w:val="en-US"/>
-        </w:rPr>
-      </w:pPr>
-      <w:r>
-        <w:rPr>
+          <w:rFonts w:ascii="Avenir Book" w:hAnsi="Avenir Book"/>
+          <w:lang w:val="en-US"/>
+        </w:rPr>
+      </w:pPr>
+      <w:r>
+        <w:rPr>
+          <w:rFonts w:ascii="Avenir Book" w:hAnsi="Avenir Book"/>
           <w:lang w:val="en-US"/>
         </w:rPr>
         <w:t>Incorporate domain knowledge</w:t>
@@ -8685,11 +8828,13 @@
           <w:numId w:val="12"/>
         </w:numPr>
         <w:rPr>
-          <w:lang w:val="en-US"/>
-        </w:rPr>
-      </w:pPr>
-      <w:r>
-        <w:rPr>
+          <w:rFonts w:ascii="Avenir Book" w:hAnsi="Avenir Book"/>
+          <w:lang w:val="en-US"/>
+        </w:rPr>
+      </w:pPr>
+      <w:r>
+        <w:rPr>
+          <w:rFonts w:ascii="Avenir Book" w:hAnsi="Avenir Book"/>
           <w:lang w:val="en-US"/>
         </w:rPr>
         <w:t>Model Training</w:t>
@@ -8703,11 +8848,13 @@
           <w:numId w:val="12"/>
         </w:numPr>
         <w:rPr>
-          <w:lang w:val="en-US"/>
-        </w:rPr>
-      </w:pPr>
-      <w:r>
-        <w:rPr>
+          <w:rFonts w:ascii="Avenir Book" w:hAnsi="Avenir Book"/>
+          <w:lang w:val="en-US"/>
+        </w:rPr>
+      </w:pPr>
+      <w:r>
+        <w:rPr>
+          <w:rFonts w:ascii="Avenir Book" w:hAnsi="Avenir Book"/>
           <w:lang w:val="en-US"/>
         </w:rPr>
         <w:t>Model Compression</w:t>
@@ -8721,11 +8868,13 @@
           <w:numId w:val="12"/>
         </w:numPr>
         <w:rPr>
-          <w:lang w:val="en-US"/>
-        </w:rPr>
-      </w:pPr>
-      <w:r>
-        <w:rPr>
+          <w:rFonts w:ascii="Avenir Book" w:hAnsi="Avenir Book"/>
+          <w:lang w:val="en-US"/>
+        </w:rPr>
+      </w:pPr>
+      <w:r>
+        <w:rPr>
+          <w:rFonts w:ascii="Avenir Book" w:hAnsi="Avenir Book"/>
           <w:lang w:val="en-US"/>
         </w:rPr>
         <w:t>Ensemble methods</w:t>
@@ -8735,6 +8884,7 @@
       <w:pPr>
         <w:ind w:left="1080"/>
         <w:rPr>
+          <w:rFonts w:ascii="Avenir Book" w:hAnsi="Avenir Book"/>
           <w:lang w:val="en-US"/>
         </w:rPr>
       </w:pPr>
@@ -8747,11 +8897,13 @@
           <w:numId w:val="12"/>
         </w:numPr>
         <w:rPr>
-          <w:lang w:val="en-US"/>
-        </w:rPr>
-      </w:pPr>
-      <w:r>
-        <w:rPr>
+          <w:rFonts w:ascii="Avenir Book" w:hAnsi="Avenir Book"/>
+          <w:lang w:val="en-US"/>
+        </w:rPr>
+      </w:pPr>
+      <w:r>
+        <w:rPr>
+          <w:rFonts w:ascii="Avenir Book" w:hAnsi="Avenir Book"/>
           <w:lang w:val="en-US"/>
         </w:rPr>
         <w:t>Result reproducibility</w:t>
@@ -8765,17 +8917,20 @@
           <w:numId w:val="12"/>
         </w:numPr>
         <w:rPr>
-          <w:lang w:val="en-US"/>
-        </w:rPr>
-      </w:pPr>
-      <w:r>
-        <w:rPr>
+          <w:rFonts w:ascii="Avenir Book" w:hAnsi="Avenir Book"/>
+          <w:lang w:val="en-US"/>
+        </w:rPr>
+      </w:pPr>
+      <w:r>
+        <w:rPr>
+          <w:rFonts w:ascii="Avenir Book" w:hAnsi="Avenir Book"/>
           <w:lang w:val="en-US"/>
         </w:rPr>
         <w:t>Experimental Documentation</w:t>
       </w:r>
       <w:r>
         <w:rPr>
+          <w:rFonts w:ascii="Avenir Book" w:hAnsi="Avenir Book"/>
           <w:lang w:val="en-US"/>
         </w:rPr>
         <w:br/>
@@ -8789,6 +8944,7 @@
           <w:numId w:val="12"/>
         </w:numPr>
         <w:rPr>
+          <w:rFonts w:ascii="Avenir Book" w:hAnsi="Avenir Book"/>
           <w:b/>
           <w:bCs/>
           <w:lang w:val="en-US"/>
@@ -8796,6 +8952,7 @@
       </w:pPr>
       <w:r>
         <w:rPr>
+          <w:rFonts w:ascii="Avenir Book" w:hAnsi="Avenir Book"/>
           <w:b/>
           <w:bCs/>
           <w:lang w:val="en-US"/>
@@ -8811,14 +8968,15 @@
           <w:numId w:val="12"/>
         </w:numPr>
         <w:rPr>
-          <w:lang w:val="en-US"/>
-        </w:rPr>
-      </w:pPr>
-      <w:r>
-        <w:rPr>
-          <w:lang w:val="en-US"/>
-        </w:rPr>
-        <w:lastRenderedPageBreak/>
+          <w:rFonts w:ascii="Avenir Book" w:hAnsi="Avenir Book"/>
+          <w:lang w:val="en-US"/>
+        </w:rPr>
+      </w:pPr>
+      <w:r>
+        <w:rPr>
+          <w:rFonts w:ascii="Avenir Book" w:hAnsi="Avenir Book"/>
+          <w:lang w:val="en-US"/>
+        </w:rPr>
         <w:t>Validate Performance</w:t>
       </w:r>
     </w:p>
@@ -8830,11 +8988,13 @@
           <w:numId w:val="12"/>
         </w:numPr>
         <w:rPr>
-          <w:lang w:val="en-US"/>
-        </w:rPr>
-      </w:pPr>
-      <w:r>
-        <w:rPr>
+          <w:rFonts w:ascii="Avenir Book" w:hAnsi="Avenir Book"/>
+          <w:lang w:val="en-US"/>
+        </w:rPr>
+      </w:pPr>
+      <w:r>
+        <w:rPr>
+          <w:rFonts w:ascii="Avenir Book" w:hAnsi="Avenir Book"/>
           <w:lang w:val="en-US"/>
         </w:rPr>
         <w:t>Come up with a plan to validate the performance</w:t>
@@ -8848,11 +9008,13 @@
           <w:numId w:val="12"/>
         </w:numPr>
         <w:rPr>
-          <w:lang w:val="en-US"/>
-        </w:rPr>
-      </w:pPr>
-      <w:r>
-        <w:rPr>
+          <w:rFonts w:ascii="Avenir Book" w:hAnsi="Avenir Book"/>
+          <w:lang w:val="en-US"/>
+        </w:rPr>
+      </w:pPr>
+      <w:r>
+        <w:rPr>
+          <w:rFonts w:ascii="Avenir Book" w:hAnsi="Avenir Book"/>
           <w:lang w:val="en-US"/>
         </w:rPr>
         <w:t>Determine robustness</w:t>
@@ -8866,11 +9028,13 @@
           <w:numId w:val="12"/>
         </w:numPr>
         <w:rPr>
-          <w:lang w:val="en-US"/>
-        </w:rPr>
-      </w:pPr>
-      <w:r>
-        <w:rPr>
+          <w:rFonts w:ascii="Avenir Book" w:hAnsi="Avenir Book"/>
+          <w:lang w:val="en-US"/>
+        </w:rPr>
+      </w:pPr>
+      <w:r>
+        <w:rPr>
+          <w:rFonts w:ascii="Avenir Book" w:hAnsi="Avenir Book"/>
           <w:lang w:val="en-US"/>
         </w:rPr>
         <w:t>Increase Explainability</w:t>
@@ -8884,17 +9048,20 @@
           <w:numId w:val="12"/>
         </w:numPr>
         <w:rPr>
-          <w:lang w:val="en-US"/>
-        </w:rPr>
-      </w:pPr>
-      <w:r>
-        <w:rPr>
+          <w:rFonts w:ascii="Avenir Book" w:hAnsi="Avenir Book"/>
+          <w:lang w:val="en-US"/>
+        </w:rPr>
+      </w:pPr>
+      <w:r>
+        <w:rPr>
+          <w:rFonts w:ascii="Avenir Book" w:hAnsi="Avenir Book"/>
           <w:lang w:val="en-US"/>
         </w:rPr>
         <w:t>Compare results with defined success criteria</w:t>
       </w:r>
       <w:r>
         <w:rPr>
+          <w:rFonts w:ascii="Avenir Book" w:hAnsi="Avenir Book"/>
           <w:lang w:val="en-US"/>
         </w:rPr>
         <w:br/>
@@ -8908,6 +9075,7 @@
           <w:numId w:val="12"/>
         </w:numPr>
         <w:rPr>
+          <w:rFonts w:ascii="Avenir Book" w:hAnsi="Avenir Book"/>
           <w:b/>
           <w:bCs/>
           <w:lang w:val="en-US"/>
@@ -8915,6 +9083,7 @@
       </w:pPr>
       <w:r>
         <w:rPr>
+          <w:rFonts w:ascii="Avenir Book" w:hAnsi="Avenir Book"/>
           <w:b/>
           <w:bCs/>
           <w:lang w:val="en-US"/>
@@ -8930,11 +9099,13 @@
           <w:numId w:val="12"/>
         </w:numPr>
         <w:rPr>
-          <w:lang w:val="en-US"/>
-        </w:rPr>
-      </w:pPr>
-      <w:r>
-        <w:rPr>
+          <w:rFonts w:ascii="Avenir Book" w:hAnsi="Avenir Book"/>
+          <w:lang w:val="en-US"/>
+        </w:rPr>
+      </w:pPr>
+      <w:r>
+        <w:rPr>
+          <w:rFonts w:ascii="Avenir Book" w:hAnsi="Avenir Book"/>
           <w:lang w:val="en-US"/>
         </w:rPr>
         <w:t>Define inference hardware</w:t>
@@ -8948,11 +9119,13 @@
           <w:numId w:val="12"/>
         </w:numPr>
         <w:rPr>
-          <w:lang w:val="en-US"/>
-        </w:rPr>
-      </w:pPr>
-      <w:r>
-        <w:rPr>
+          <w:rFonts w:ascii="Avenir Book" w:hAnsi="Avenir Book"/>
+          <w:lang w:val="en-US"/>
+        </w:rPr>
+      </w:pPr>
+      <w:r>
+        <w:rPr>
+          <w:rFonts w:ascii="Avenir Book" w:hAnsi="Avenir Book"/>
           <w:lang w:val="en-US"/>
         </w:rPr>
         <w:t>Model evaluation under production condition</w:t>
@@ -8966,11 +9139,13 @@
           <w:numId w:val="12"/>
         </w:numPr>
         <w:rPr>
-          <w:lang w:val="en-US"/>
-        </w:rPr>
-      </w:pPr>
-      <w:r>
-        <w:rPr>
+          <w:rFonts w:ascii="Avenir Book" w:hAnsi="Avenir Book"/>
+          <w:lang w:val="en-US"/>
+        </w:rPr>
+      </w:pPr>
+      <w:r>
+        <w:rPr>
+          <w:rFonts w:ascii="Avenir Book" w:hAnsi="Avenir Book"/>
           <w:lang w:val="en-US"/>
         </w:rPr>
         <w:t>Assure User Acceptance and usability</w:t>
@@ -8984,11 +9159,13 @@
           <w:numId w:val="12"/>
         </w:numPr>
         <w:rPr>
-          <w:lang w:val="en-US"/>
-        </w:rPr>
-      </w:pPr>
-      <w:r>
-        <w:rPr>
+          <w:rFonts w:ascii="Avenir Book" w:hAnsi="Avenir Book"/>
+          <w:lang w:val="en-US"/>
+        </w:rPr>
+      </w:pPr>
+      <w:r>
+        <w:rPr>
+          <w:rFonts w:ascii="Avenir Book" w:hAnsi="Avenir Book"/>
           <w:lang w:val="en-US"/>
         </w:rPr>
         <w:t>Minimize risks of unforeseen errors</w:t>
@@ -9002,17 +9179,20 @@
           <w:numId w:val="12"/>
         </w:numPr>
         <w:rPr>
-          <w:lang w:val="en-US"/>
-        </w:rPr>
-      </w:pPr>
-      <w:r>
-        <w:rPr>
+          <w:rFonts w:ascii="Avenir Book" w:hAnsi="Avenir Book"/>
+          <w:lang w:val="en-US"/>
+        </w:rPr>
+      </w:pPr>
+      <w:r>
+        <w:rPr>
+          <w:rFonts w:ascii="Avenir Book" w:hAnsi="Avenir Book"/>
           <w:lang w:val="en-US"/>
         </w:rPr>
         <w:t>Deployment strategy</w:t>
       </w:r>
       <w:r>
         <w:rPr>
+          <w:rFonts w:ascii="Avenir Book" w:hAnsi="Avenir Book"/>
           <w:lang w:val="en-US"/>
         </w:rPr>
         <w:br/>
@@ -9026,6 +9206,7 @@
           <w:numId w:val="12"/>
         </w:numPr>
         <w:rPr>
+          <w:rFonts w:ascii="Avenir Book" w:hAnsi="Avenir Book"/>
           <w:b/>
           <w:bCs/>
           <w:lang w:val="en-US"/>
@@ -9033,6 +9214,7 @@
       </w:pPr>
       <w:r>
         <w:rPr>
+          <w:rFonts w:ascii="Avenir Book" w:hAnsi="Avenir Book"/>
           <w:b/>
           <w:bCs/>
           <w:lang w:val="en-US"/>
@@ -9048,11 +9230,13 @@
           <w:numId w:val="12"/>
         </w:numPr>
         <w:rPr>
-          <w:lang w:val="en-US"/>
-        </w:rPr>
-      </w:pPr>
-      <w:r>
-        <w:rPr>
+          <w:rFonts w:ascii="Avenir Book" w:hAnsi="Avenir Book"/>
+          <w:lang w:val="en-US"/>
+        </w:rPr>
+      </w:pPr>
+      <w:r>
+        <w:rPr>
+          <w:rFonts w:ascii="Avenir Book" w:hAnsi="Avenir Book"/>
           <w:lang w:val="en-US"/>
         </w:rPr>
         <w:t>Identify Risks for performance degradation:</w:t>
@@ -9066,11 +9250,13 @@
           <w:numId w:val="12"/>
         </w:numPr>
         <w:rPr>
-          <w:lang w:val="en-US"/>
-        </w:rPr>
-      </w:pPr>
-      <w:r>
-        <w:rPr>
+          <w:rFonts w:ascii="Avenir Book" w:hAnsi="Avenir Book"/>
+          <w:lang w:val="en-US"/>
+        </w:rPr>
+      </w:pPr>
+      <w:r>
+        <w:rPr>
+          <w:rFonts w:ascii="Avenir Book" w:hAnsi="Avenir Book"/>
           <w:lang w:val="en-US"/>
         </w:rPr>
         <w:t>Non-stationary data distributions/data drift</w:t>
@@ -9084,11 +9270,13 @@
           <w:numId w:val="12"/>
         </w:numPr>
         <w:rPr>
-          <w:lang w:val="en-US"/>
-        </w:rPr>
-      </w:pPr>
-      <w:r>
-        <w:rPr>
+          <w:rFonts w:ascii="Avenir Book" w:hAnsi="Avenir Book"/>
+          <w:lang w:val="en-US"/>
+        </w:rPr>
+      </w:pPr>
+      <w:r>
+        <w:rPr>
+          <w:rFonts w:ascii="Avenir Book" w:hAnsi="Avenir Book"/>
           <w:lang w:val="en-US"/>
         </w:rPr>
         <w:t>Degradation of hardware</w:t>
@@ -9102,11 +9290,13 @@
           <w:numId w:val="12"/>
         </w:numPr>
         <w:rPr>
-          <w:lang w:val="en-US"/>
-        </w:rPr>
-      </w:pPr>
-      <w:r>
-        <w:rPr>
+          <w:rFonts w:ascii="Avenir Book" w:hAnsi="Avenir Book"/>
+          <w:lang w:val="en-US"/>
+        </w:rPr>
+      </w:pPr>
+      <w:r>
+        <w:rPr>
+          <w:rFonts w:ascii="Avenir Book" w:hAnsi="Avenir Book"/>
           <w:lang w:val="en-US"/>
         </w:rPr>
         <w:t>System updates</w:t>
@@ -9120,11 +9310,13 @@
           <w:numId w:val="12"/>
         </w:numPr>
         <w:rPr>
-          <w:lang w:val="en-US"/>
-        </w:rPr>
-      </w:pPr>
-      <w:r>
-        <w:rPr>
+          <w:rFonts w:ascii="Avenir Book" w:hAnsi="Avenir Book"/>
+          <w:lang w:val="en-US"/>
+        </w:rPr>
+      </w:pPr>
+      <w:r>
+        <w:rPr>
+          <w:rFonts w:ascii="Avenir Book" w:hAnsi="Avenir Book"/>
           <w:lang w:val="en-US"/>
         </w:rPr>
         <w:t>Monitor</w:t>
@@ -9138,11 +9330,13 @@
           <w:numId w:val="12"/>
         </w:numPr>
         <w:rPr>
-          <w:lang w:val="en-US"/>
-        </w:rPr>
-      </w:pPr>
-      <w:r>
-        <w:rPr>
+          <w:rFonts w:ascii="Avenir Book" w:hAnsi="Avenir Book"/>
+          <w:lang w:val="en-US"/>
+        </w:rPr>
+      </w:pPr>
+      <w:r>
+        <w:rPr>
+          <w:rFonts w:ascii="Avenir Book" w:hAnsi="Avenir Book"/>
           <w:lang w:val="en-US"/>
         </w:rPr>
         <w:t xml:space="preserve">Monitor all input signals and compared to trainings data -&gt; in this way, updates in the input data could be caught. What to do with anomalies in the input? </w:t>
@@ -9156,11 +9350,13 @@
           <w:numId w:val="12"/>
         </w:numPr>
         <w:rPr>
-          <w:lang w:val="en-US"/>
-        </w:rPr>
-      </w:pPr>
-      <w:r>
-        <w:rPr>
+          <w:rFonts w:ascii="Avenir Book" w:hAnsi="Avenir Book"/>
+          <w:lang w:val="en-US"/>
+        </w:rPr>
+      </w:pPr>
+      <w:r>
+        <w:rPr>
+          <w:rFonts w:ascii="Avenir Book" w:hAnsi="Avenir Book"/>
           <w:lang w:val="en-US"/>
         </w:rPr>
         <w:t xml:space="preserve">Monitoring History of Performance </w:t>
@@ -9174,11 +9370,13 @@
           <w:numId w:val="12"/>
         </w:numPr>
         <w:rPr>
-          <w:lang w:val="en-US"/>
-        </w:rPr>
-      </w:pPr>
-      <w:r>
-        <w:rPr>
+          <w:rFonts w:ascii="Avenir Book" w:hAnsi="Avenir Book"/>
+          <w:lang w:val="en-US"/>
+        </w:rPr>
+      </w:pPr>
+      <w:r>
+        <w:rPr>
+          <w:rFonts w:ascii="Avenir Book" w:hAnsi="Avenir Book"/>
           <w:lang w:val="en-US"/>
         </w:rPr>
         <w:t>Update</w:t>
@@ -9188,11 +9386,18 @@
       <w:pPr>
         <w:ind w:left="1080"/>
         <w:rPr>
-          <w:lang w:val="en-US"/>
-        </w:rPr>
-      </w:pPr>
-    </w:p>
-    <w:p/>
+          <w:rFonts w:ascii="Avenir Book" w:hAnsi="Avenir Book"/>
+          <w:lang w:val="en-US"/>
+        </w:rPr>
+      </w:pPr>
+    </w:p>
+    <w:p>
+      <w:pPr>
+        <w:rPr>
+          <w:rFonts w:ascii="Avenir Book" w:hAnsi="Avenir Book"/>
+        </w:rPr>
+      </w:pPr>
+    </w:p>
     <w:p>
       <w:pPr>
         <w:rPr>
@@ -12372,6 +12577,7 @@
   <w:style w:type="character" w:default="1" w:styleId="DefaultParagraphFont">
     <w:name w:val="Default Paragraph Font"/>
     <w:uiPriority w:val="1"/>
+    <w:semiHidden/>
     <w:unhideWhenUsed/>
   </w:style>
   <w:style w:type="table" w:default="1" w:styleId="TableNormal">

</xml_diff>